<commit_message>
Compeleted most of part 3
</commit_message>
<xml_diff>
--- a/Assignment2/209346485_318624509.docx
+++ b/Assignment2/209346485_318624509.docx
@@ -466,7 +466,6 @@
           <w:lang w:val="en-US"/>
         </w:rPr>
       </w:pPr>
-      <w:proofErr w:type="spellStart"/>
       <w:r>
         <w:rPr>
           <w:sz w:val="28"/>
@@ -475,7 +474,6 @@
         </w:rPr>
         <w:t>Dsa</w:t>
       </w:r>
-      <w:proofErr w:type="spellEnd"/>
     </w:p>
     <w:p>
       <w:pPr>
@@ -876,14 +874,12 @@
         <w:rPr>
           <w:rFonts w:ascii="CourierNew" w:hAnsi="CourierNew" w:cs="CourierNew"/>
           <w:kern w:val="0"/>
-          <w:lang w:val="en-IL"/>
-        </w:rPr>
-      </w:pPr>
-      <w:r>
-        <w:rPr>
-          <w:rFonts w:ascii="CourierNew" w:hAnsi="CourierNew" w:cs="CourierNew"/>
-          <w:kern w:val="0"/>
-          <w:lang w:val="en-IL"/>
+        </w:rPr>
+      </w:pPr>
+      <w:r>
+        <w:rPr>
+          <w:rFonts w:ascii="CourierNew" w:hAnsi="CourierNew" w:cs="CourierNew"/>
+          <w:kern w:val="0"/>
         </w:rPr>
         <w:t>&lt;program&gt; ::= (L31 &lt;exp&gt;+) / Program(exps:List(exp))</w:t>
       </w:r>
@@ -899,14 +895,12 @@
         <w:rPr>
           <w:rFonts w:ascii="CourierNew" w:hAnsi="CourierNew" w:cs="CourierNew"/>
           <w:kern w:val="0"/>
-          <w:lang w:val="en-IL"/>
-        </w:rPr>
-      </w:pPr>
-      <w:r>
-        <w:rPr>
-          <w:rFonts w:ascii="CourierNew" w:hAnsi="CourierNew" w:cs="CourierNew"/>
-          <w:kern w:val="0"/>
-          <w:lang w:val="en-IL"/>
+        </w:rPr>
+      </w:pPr>
+      <w:r>
+        <w:rPr>
+          <w:rFonts w:ascii="CourierNew" w:hAnsi="CourierNew" w:cs="CourierNew"/>
+          <w:kern w:val="0"/>
         </w:rPr>
         <w:t>&lt;exp&gt; ::= &lt;define&gt; | &lt;cexp&gt; / DefExp | CExp</w:t>
       </w:r>
@@ -922,14 +916,12 @@
         <w:rPr>
           <w:rFonts w:ascii="CourierNew" w:hAnsi="CourierNew" w:cs="CourierNew"/>
           <w:kern w:val="0"/>
-          <w:lang w:val="en-IL"/>
-        </w:rPr>
-      </w:pPr>
-      <w:r>
-        <w:rPr>
-          <w:rFonts w:ascii="CourierNew" w:hAnsi="CourierNew" w:cs="CourierNew"/>
-          <w:kern w:val="0"/>
-          <w:lang w:val="en-IL"/>
+        </w:rPr>
+      </w:pPr>
+      <w:r>
+        <w:rPr>
+          <w:rFonts w:ascii="CourierNew" w:hAnsi="CourierNew" w:cs="CourierNew"/>
+          <w:kern w:val="0"/>
         </w:rPr>
         <w:t>&lt;define&gt; ::= ( define &lt;var&gt; &lt;cexp&gt; ) / DefExp(var:VarDecl,</w:t>
       </w:r>
@@ -937,7 +929,6 @@
         <w:rPr>
           <w:rFonts w:ascii="CourierNew" w:hAnsi="CourierNew" w:cs="CourierNew"/>
           <w:kern w:val="0"/>
-          <w:lang w:val="en-IL"/>
         </w:rPr>
         <w:t>val:CExp)</w:t>
       </w:r>
@@ -953,14 +944,12 @@
         <w:rPr>
           <w:rFonts w:ascii="CourierNew" w:hAnsi="CourierNew" w:cs="CourierNew"/>
           <w:kern w:val="0"/>
-          <w:lang w:val="en-IL"/>
-        </w:rPr>
-      </w:pPr>
-      <w:r>
-        <w:rPr>
-          <w:rFonts w:ascii="CourierNew" w:hAnsi="CourierNew" w:cs="CourierNew"/>
-          <w:kern w:val="0"/>
-          <w:lang w:val="en-IL"/>
+        </w:rPr>
+      </w:pPr>
+      <w:r>
+        <w:rPr>
+          <w:rFonts w:ascii="CourierNew" w:hAnsi="CourierNew" w:cs="CourierNew"/>
+          <w:kern w:val="0"/>
         </w:rPr>
         <w:t>&lt;var&gt; ::= &lt;identifier&gt; / VarRef(var:string)</w:t>
       </w:r>
@@ -976,14 +965,12 @@
         <w:rPr>
           <w:rFonts w:ascii="CourierNew" w:hAnsi="CourierNew" w:cs="CourierNew"/>
           <w:kern w:val="0"/>
-          <w:lang w:val="en-IL"/>
-        </w:rPr>
-      </w:pPr>
-      <w:r>
-        <w:rPr>
-          <w:rFonts w:ascii="CourierNew" w:hAnsi="CourierNew" w:cs="CourierNew"/>
-          <w:kern w:val="0"/>
-          <w:lang w:val="en-IL"/>
+        </w:rPr>
+      </w:pPr>
+      <w:r>
+        <w:rPr>
+          <w:rFonts w:ascii="CourierNew" w:hAnsi="CourierNew" w:cs="CourierNew"/>
+          <w:kern w:val="0"/>
         </w:rPr>
         <w:t>&lt;cexp&gt; ::= &lt;number&gt; / NumExp(val:number)</w:t>
       </w:r>
@@ -999,14 +986,12 @@
         <w:rPr>
           <w:rFonts w:ascii="CourierNew" w:hAnsi="CourierNew" w:cs="CourierNew"/>
           <w:kern w:val="0"/>
-          <w:lang w:val="en-IL"/>
-        </w:rPr>
-      </w:pPr>
-      <w:r>
-        <w:rPr>
-          <w:rFonts w:ascii="CourierNew" w:hAnsi="CourierNew" w:cs="CourierNew"/>
-          <w:kern w:val="0"/>
-          <w:lang w:val="en-IL"/>
+        </w:rPr>
+      </w:pPr>
+      <w:r>
+        <w:rPr>
+          <w:rFonts w:ascii="CourierNew" w:hAnsi="CourierNew" w:cs="CourierNew"/>
+          <w:kern w:val="0"/>
         </w:rPr>
         <w:t>| &lt;boolean&gt; / BoolExp(val:boolean)</w:t>
       </w:r>
@@ -1022,14 +1007,12 @@
         <w:rPr>
           <w:rFonts w:ascii="CourierNew" w:hAnsi="CourierNew" w:cs="CourierNew"/>
           <w:kern w:val="0"/>
-          <w:lang w:val="en-IL"/>
-        </w:rPr>
-      </w:pPr>
-      <w:r>
-        <w:rPr>
-          <w:rFonts w:ascii="CourierNew" w:hAnsi="CourierNew" w:cs="CourierNew"/>
-          <w:kern w:val="0"/>
-          <w:lang w:val="en-IL"/>
+        </w:rPr>
+      </w:pPr>
+      <w:r>
+        <w:rPr>
+          <w:rFonts w:ascii="CourierNew" w:hAnsi="CourierNew" w:cs="CourierNew"/>
+          <w:kern w:val="0"/>
         </w:rPr>
         <w:t>| &lt;string&gt; / StrExp(val:string)</w:t>
       </w:r>
@@ -1045,14 +1028,12 @@
         <w:rPr>
           <w:rFonts w:ascii="CourierNew" w:hAnsi="CourierNew" w:cs="CourierNew"/>
           <w:kern w:val="0"/>
-          <w:lang w:val="en-IL"/>
-        </w:rPr>
-      </w:pPr>
-      <w:r>
-        <w:rPr>
-          <w:rFonts w:ascii="CourierNew" w:hAnsi="CourierNew" w:cs="CourierNew"/>
-          <w:kern w:val="0"/>
-          <w:lang w:val="en-IL"/>
+        </w:rPr>
+      </w:pPr>
+      <w:r>
+        <w:rPr>
+          <w:rFonts w:ascii="CourierNew" w:hAnsi="CourierNew" w:cs="CourierNew"/>
+          <w:kern w:val="0"/>
         </w:rPr>
         <w:t>| ( lambda ( &lt;var&gt;* ) &lt;cexp&gt;+ ) / ProcExp(args:VarDecl[],</w:t>
       </w:r>
@@ -1060,7 +1041,6 @@
         <w:rPr>
           <w:rFonts w:ascii="CourierNew" w:hAnsi="CourierNew" w:cs="CourierNew"/>
           <w:kern w:val="0"/>
-          <w:lang w:val="en-IL"/>
         </w:rPr>
         <w:t>/ body:CExp[]))</w:t>
       </w:r>
@@ -1076,14 +1056,12 @@
         <w:rPr>
           <w:rFonts w:ascii="CourierNew" w:hAnsi="CourierNew" w:cs="CourierNew"/>
           <w:kern w:val="0"/>
-          <w:lang w:val="en-IL"/>
-        </w:rPr>
-      </w:pPr>
-      <w:r>
-        <w:rPr>
-          <w:rFonts w:ascii="CourierNew" w:hAnsi="CourierNew" w:cs="CourierNew"/>
-          <w:kern w:val="0"/>
-          <w:lang w:val="en-IL"/>
+        </w:rPr>
+      </w:pPr>
+      <w:r>
+        <w:rPr>
+          <w:rFonts w:ascii="CourierNew" w:hAnsi="CourierNew" w:cs="CourierNew"/>
+          <w:kern w:val="0"/>
         </w:rPr>
         <w:t>| ( if &lt;cexp&gt; &lt;cexp&gt; &lt;cexp&gt; ) / IfExp(test: CExp,</w:t>
       </w:r>
@@ -1091,7 +1069,6 @@
         <w:rPr>
           <w:rFonts w:ascii="CourierNew" w:hAnsi="CourierNew" w:cs="CourierNew"/>
           <w:kern w:val="0"/>
-          <w:lang w:val="en-IL"/>
         </w:rPr>
         <w:t>then: CExp,alt: CExp)</w:t>
       </w:r>
@@ -1107,14 +1084,12 @@
         <w:rPr>
           <w:rFonts w:ascii="CourierNew" w:hAnsi="CourierNew" w:cs="CourierNew"/>
           <w:kern w:val="0"/>
-          <w:lang w:val="en-IL"/>
-        </w:rPr>
-      </w:pPr>
-      <w:r>
-        <w:rPr>
-          <w:rFonts w:ascii="CourierNew" w:hAnsi="CourierNew" w:cs="CourierNew"/>
-          <w:kern w:val="0"/>
-          <w:lang w:val="en-IL"/>
+        </w:rPr>
+      </w:pPr>
+      <w:r>
+        <w:rPr>
+          <w:rFonts w:ascii="CourierNew" w:hAnsi="CourierNew" w:cs="CourierNew"/>
+          <w:kern w:val="0"/>
         </w:rPr>
         <w:t>| ( let ( &lt;binding&gt;* ) &lt;cexp&gt;+ ) /</w:t>
       </w:r>
@@ -1130,7 +1105,6 @@
         <w:rPr>
           <w:rFonts w:ascii="CourierNew" w:hAnsi="CourierNew" w:cs="CourierNew"/>
           <w:kern w:val="0"/>
-          <w:lang w:val="en-IL"/>
         </w:rPr>
         <w:t>LetExp(bindings:Binding[],</w:t>
       </w:r>
@@ -1146,7 +1120,6 @@
         <w:rPr>
           <w:rFonts w:ascii="CourierNew" w:hAnsi="CourierNew" w:cs="CourierNew"/>
           <w:kern w:val="0"/>
-          <w:lang w:val="en-IL"/>
         </w:rPr>
         <w:t>body:CExp[]))</w:t>
       </w:r>
@@ -1173,29 +1146,147 @@
           <w:b/>
           <w:bCs/>
           <w:kern w:val="0"/>
-          <w:lang w:val="en-IL"/>
         </w:rPr>
         <w:t xml:space="preserve">| </w:t>
       </w:r>
-      <w:r>
-        <w:rPr>
-          <w:rFonts w:ascii="CourierNew-Bold" w:hAnsi="CourierNew-Bold" w:cs="CourierNew-Bold"/>
-          <w:b/>
-          <w:bCs/>
-          <w:kern w:val="0"/>
-          <w:lang w:val="en-US"/>
-        </w:rPr>
-        <w:t xml:space="preserve">( cond ( </w:t>
-      </w:r>
-      <w:r>
-        <w:rPr>
-          <w:rFonts w:ascii="CourierNew-Bold" w:hAnsi="CourierNew-Bold" w:cs="CourierNew-Bold"/>
-          <w:b/>
-          <w:bCs/>
-          <w:kern w:val="0"/>
-          <w:lang w:val="en-US"/>
-        </w:rPr>
-        <w:t>&lt;cond-clauses&gt;+</w:t>
+      <w:proofErr w:type="gramStart"/>
+      <w:r>
+        <w:rPr>
+          <w:rFonts w:ascii="CourierNew-Bold" w:hAnsi="CourierNew-Bold" w:cs="CourierNew-Bold"/>
+          <w:b/>
+          <w:bCs/>
+          <w:kern w:val="0"/>
+          <w:lang w:val="en-US"/>
+        </w:rPr>
+        <w:t xml:space="preserve">( </w:t>
+      </w:r>
+      <w:proofErr w:type="spellStart"/>
+      <w:r>
+        <w:rPr>
+          <w:rFonts w:ascii="CourierNew-Bold" w:hAnsi="CourierNew-Bold" w:cs="CourierNew-Bold"/>
+          <w:b/>
+          <w:bCs/>
+          <w:kern w:val="0"/>
+          <w:lang w:val="en-US"/>
+        </w:rPr>
+        <w:t>cond</w:t>
+      </w:r>
+      <w:proofErr w:type="spellEnd"/>
+      <w:proofErr w:type="gramEnd"/>
+      <w:r>
+        <w:rPr>
+          <w:rFonts w:ascii="CourierNew-Bold" w:hAnsi="CourierNew-Bold" w:cs="CourierNew-Bold"/>
+          <w:b/>
+          <w:bCs/>
+          <w:kern w:val="0"/>
+          <w:lang w:val="en-US"/>
+        </w:rPr>
+        <w:t xml:space="preserve"> ( &lt;</w:t>
+      </w:r>
+      <w:proofErr w:type="spellStart"/>
+      <w:r>
+        <w:rPr>
+          <w:rFonts w:ascii="CourierNew-Bold" w:hAnsi="CourierNew-Bold" w:cs="CourierNew-Bold"/>
+          <w:b/>
+          <w:bCs/>
+          <w:kern w:val="0"/>
+          <w:lang w:val="en-US"/>
+        </w:rPr>
+        <w:t>cond</w:t>
+      </w:r>
+      <w:proofErr w:type="spellEnd"/>
+      <w:r>
+        <w:rPr>
+          <w:rFonts w:ascii="CourierNew-Bold" w:hAnsi="CourierNew-Bold" w:cs="CourierNew-Bold"/>
+          <w:b/>
+          <w:bCs/>
+          <w:kern w:val="0"/>
+          <w:lang w:val="en-US"/>
+        </w:rPr>
+        <w:t>-clauses&gt;+ &lt;</w:t>
+      </w:r>
+      <w:r>
+        <w:rPr>
+          <w:rFonts w:ascii="CourierNew-Bold" w:hAnsi="CourierNew-Bold" w:cs="CourierNew-Bold"/>
+          <w:b/>
+          <w:bCs/>
+          <w:kern w:val="0"/>
+          <w:lang w:val="en-US"/>
+        </w:rPr>
+        <w:t>else-clause</w:t>
+      </w:r>
+      <w:r>
+        <w:rPr>
+          <w:rFonts w:ascii="CourierNew-Bold" w:hAnsi="CourierNew-Bold" w:cs="CourierNew-Bold"/>
+          <w:b/>
+          <w:bCs/>
+          <w:kern w:val="0"/>
+          <w:lang w:val="en-US"/>
+        </w:rPr>
+        <w:t>&gt; )</w:t>
+      </w:r>
+      <w:r>
+        <w:rPr>
+          <w:rFonts w:ascii="CourierNew-Bold" w:hAnsi="CourierNew-Bold" w:cs="CourierNew-Bold"/>
+          <w:b/>
+          <w:bCs/>
+          <w:kern w:val="0"/>
+        </w:rPr>
+        <w:t xml:space="preserve"> / </w:t>
+      </w:r>
+      <w:proofErr w:type="spellStart"/>
+      <w:r>
+        <w:rPr>
+          <w:rFonts w:ascii="CourierNew-Bold" w:hAnsi="CourierNew-Bold" w:cs="CourierNew-Bold"/>
+          <w:b/>
+          <w:bCs/>
+          <w:kern w:val="0"/>
+          <w:lang w:val="en-US"/>
+        </w:rPr>
+        <w:t>CondExp</w:t>
+      </w:r>
+      <w:proofErr w:type="spellEnd"/>
+      <w:r>
+        <w:rPr>
+          <w:rFonts w:ascii="CourierNew-Bold" w:hAnsi="CourierNew-Bold" w:cs="CourierNew-Bold"/>
+          <w:b/>
+          <w:bCs/>
+          <w:kern w:val="0"/>
+          <w:lang w:val="en-US"/>
+        </w:rPr>
+        <w:t>(</w:t>
+      </w:r>
+      <w:proofErr w:type="spellStart"/>
+      <w:r>
+        <w:rPr>
+          <w:rFonts w:ascii="CourierNew-Bold" w:hAnsi="CourierNew-Bold" w:cs="CourierNew-Bold"/>
+          <w:b/>
+          <w:bCs/>
+          <w:kern w:val="0"/>
+          <w:lang w:val="en-US"/>
+        </w:rPr>
+        <w:t>cond</w:t>
+      </w:r>
+      <w:r>
+        <w:rPr>
+          <w:rFonts w:ascii="CourierNew-Bold" w:hAnsi="CourierNew-Bold" w:cs="CourierNew-Bold"/>
+          <w:b/>
+          <w:bCs/>
+          <w:kern w:val="0"/>
+          <w:lang w:val="en-US"/>
+        </w:rPr>
+        <w:t>Clauses</w:t>
+      </w:r>
+      <w:proofErr w:type="spellEnd"/>
+      <w:r>
+        <w:rPr>
+          <w:rFonts w:ascii="CourierNew-Bold" w:hAnsi="CourierNew-Bold" w:cs="CourierNew-Bold"/>
+          <w:b/>
+          <w:bCs/>
+          <w:kern w:val="0"/>
+          <w:lang w:val="en-US"/>
+        </w:rPr>
+        <w:t>:</w:t>
       </w:r>
       <w:r>
         <w:rPr>
@@ -1207,56 +1298,6 @@
         </w:rPr>
         <w:t xml:space="preserve"> </w:t>
       </w:r>
-      <w:r>
-        <w:rPr>
-          <w:rFonts w:ascii="CourierNew-Bold" w:hAnsi="CourierNew-Bold" w:cs="CourierNew-Bold"/>
-          <w:b/>
-          <w:bCs/>
-          <w:kern w:val="0"/>
-          <w:lang w:val="en-US"/>
-        </w:rPr>
-        <w:t>&lt;</w:t>
-      </w:r>
-      <w:r>
-        <w:rPr>
-          <w:rFonts w:ascii="CourierNew-Bold" w:hAnsi="CourierNew-Bold" w:cs="CourierNew-Bold"/>
-          <w:b/>
-          <w:bCs/>
-          <w:kern w:val="0"/>
-          <w:lang w:val="en-US"/>
-        </w:rPr>
-        <w:t>else-clause</w:t>
-      </w:r>
-      <w:r>
-        <w:rPr>
-          <w:rFonts w:ascii="CourierNew-Bold" w:hAnsi="CourierNew-Bold" w:cs="CourierNew-Bold"/>
-          <w:b/>
-          <w:bCs/>
-          <w:kern w:val="0"/>
-          <w:lang w:val="en-US"/>
-        </w:rPr>
-        <w:t>&gt;</w:t>
-      </w:r>
-      <w:r>
-        <w:rPr>
-          <w:rFonts w:ascii="CourierNew-Bold" w:hAnsi="CourierNew-Bold" w:cs="CourierNew-Bold"/>
-          <w:b/>
-          <w:bCs/>
-          <w:kern w:val="0"/>
-          <w:lang w:val="en-US"/>
-        </w:rPr>
-        <w:t xml:space="preserve"> )</w:t>
-      </w:r>
-      <w:r>
-        <w:rPr>
-          <w:rFonts w:ascii="CourierNew-Bold" w:hAnsi="CourierNew-Bold" w:cs="CourierNew-Bold"/>
-          <w:b/>
-          <w:bCs/>
-          <w:kern w:val="0"/>
-          <w:lang w:val="en-IL"/>
-        </w:rPr>
-        <w:t xml:space="preserve"> / </w:t>
-      </w:r>
       <w:proofErr w:type="spellStart"/>
       <w:r>
         <w:rPr>
@@ -1266,7 +1307,27 @@
           <w:kern w:val="0"/>
           <w:lang w:val="en-US"/>
         </w:rPr>
-        <w:t>CondExp</w:t>
+        <w:t>Cond</w:t>
+      </w:r>
+      <w:r>
+        <w:rPr>
+          <w:rFonts w:ascii="CourierNew-Bold" w:hAnsi="CourierNew-Bold" w:cs="CourierNew-Bold"/>
+          <w:b/>
+          <w:bCs/>
+          <w:kern w:val="0"/>
+          <w:lang w:val="en-US"/>
+        </w:rPr>
+        <w:t>C</w:t>
+      </w:r>
+      <w:r>
+        <w:rPr>
+          <w:rFonts w:ascii="CourierNew-Bold" w:hAnsi="CourierNew-Bold" w:cs="CourierNew-Bold"/>
+          <w:b/>
+          <w:bCs/>
+          <w:kern w:val="0"/>
+          <w:lang w:val="en-US"/>
+        </w:rPr>
+        <w:t>lause</w:t>
       </w:r>
       <w:proofErr w:type="spellEnd"/>
       <w:r>
@@ -1277,48 +1338,6 @@
           <w:kern w:val="0"/>
           <w:lang w:val="en-US"/>
         </w:rPr>
-        <w:t>(</w:t>
-      </w:r>
-      <w:proofErr w:type="spellStart"/>
-      <w:r>
-        <w:rPr>
-          <w:rFonts w:ascii="CourierNew-Bold" w:hAnsi="CourierNew-Bold" w:cs="CourierNew-Bold"/>
-          <w:b/>
-          <w:bCs/>
-          <w:kern w:val="0"/>
-          <w:lang w:val="en-US"/>
-        </w:rPr>
-        <w:t>cond</w:t>
-      </w:r>
-      <w:r>
-        <w:rPr>
-          <w:rFonts w:ascii="CourierNew-Bold" w:hAnsi="CourierNew-Bold" w:cs="CourierNew-Bold"/>
-          <w:b/>
-          <w:bCs/>
-          <w:kern w:val="0"/>
-          <w:lang w:val="en-US"/>
-        </w:rPr>
-        <w:t>Clauses</w:t>
-      </w:r>
-      <w:proofErr w:type="spellEnd"/>
-      <w:r>
-        <w:rPr>
-          <w:rFonts w:ascii="CourierNew-Bold" w:hAnsi="CourierNew-Bold" w:cs="CourierNew-Bold"/>
-          <w:b/>
-          <w:bCs/>
-          <w:kern w:val="0"/>
-          <w:lang w:val="en-US"/>
-        </w:rPr>
-        <w:t>:</w:t>
-      </w:r>
-      <w:r>
-        <w:rPr>
-          <w:rFonts w:ascii="CourierNew-Bold" w:hAnsi="CourierNew-Bold" w:cs="CourierNew-Bold"/>
-          <w:b/>
-          <w:bCs/>
-          <w:kern w:val="0"/>
-          <w:lang w:val="en-US"/>
-        </w:rPr>
         <w:t xml:space="preserve"> </w:t>
       </w:r>
       <w:r>
@@ -1329,7 +1348,7 @@
           <w:kern w:val="0"/>
           <w:lang w:val="en-US"/>
         </w:rPr>
-        <w:t xml:space="preserve">Cond-clauses[], </w:t>
+        <w:t xml:space="preserve">[], </w:t>
       </w:r>
       <w:proofErr w:type="spellStart"/>
       <w:r>
@@ -1407,14 +1426,12 @@
         <w:rPr>
           <w:rFonts w:ascii="CourierNew" w:hAnsi="CourierNew" w:cs="CourierNew"/>
           <w:kern w:val="0"/>
-          <w:lang w:val="en-IL"/>
-        </w:rPr>
-      </w:pPr>
-      <w:r>
-        <w:rPr>
-          <w:rFonts w:ascii="CourierNew" w:hAnsi="CourierNew" w:cs="CourierNew"/>
-          <w:kern w:val="0"/>
-          <w:lang w:val="en-IL"/>
+        </w:rPr>
+      </w:pPr>
+      <w:r>
+        <w:rPr>
+          <w:rFonts w:ascii="CourierNew" w:hAnsi="CourierNew" w:cs="CourierNew"/>
+          <w:kern w:val="0"/>
         </w:rPr>
         <w:t>| ( quote &lt;sexp&gt; ) / LitExp(val:SExp)</w:t>
       </w:r>
@@ -1430,23 +1447,52 @@
         <w:rPr>
           <w:rFonts w:ascii="CourierNew" w:hAnsi="CourierNew" w:cs="CourierNew"/>
           <w:kern w:val="0"/>
-          <w:lang w:val="en-IL"/>
-        </w:rPr>
-      </w:pPr>
-      <w:r>
-        <w:rPr>
-          <w:rFonts w:ascii="CourierNew" w:hAnsi="CourierNew" w:cs="CourierNew"/>
-          <w:kern w:val="0"/>
-          <w:lang w:val="en-IL"/>
-        </w:rPr>
-        <w:t xml:space="preserve">| ( &lt;cexp&gt; &lt;cexp&gt;* ) / </w:t>
+        </w:rPr>
+      </w:pPr>
+      <w:r>
+        <w:rPr>
+          <w:rFonts w:ascii="CourierNew" w:hAnsi="CourierNew" w:cs="CourierNew"/>
+          <w:kern w:val="0"/>
+        </w:rPr>
+        <w:t>| ( &lt;</w:t>
       </w:r>
       <w:proofErr w:type="spellStart"/>
       <w:r>
         <w:rPr>
           <w:rFonts w:ascii="CourierNew" w:hAnsi="CourierNew" w:cs="CourierNew"/>
           <w:kern w:val="0"/>
-          <w:lang w:val="en-IL"/>
+        </w:rPr>
+        <w:t>cexp</w:t>
+      </w:r>
+      <w:proofErr w:type="spellEnd"/>
+      <w:r>
+        <w:rPr>
+          <w:rFonts w:ascii="CourierNew" w:hAnsi="CourierNew" w:cs="CourierNew"/>
+          <w:kern w:val="0"/>
+        </w:rPr>
+        <w:t>&gt; &lt;</w:t>
+      </w:r>
+      <w:proofErr w:type="spellStart"/>
+      <w:r>
+        <w:rPr>
+          <w:rFonts w:ascii="CourierNew" w:hAnsi="CourierNew" w:cs="CourierNew"/>
+          <w:kern w:val="0"/>
+        </w:rPr>
+        <w:t>cexp</w:t>
+      </w:r>
+      <w:proofErr w:type="spellEnd"/>
+      <w:r>
+        <w:rPr>
+          <w:rFonts w:ascii="CourierNew" w:hAnsi="CourierNew" w:cs="CourierNew"/>
+          <w:kern w:val="0"/>
+        </w:rPr>
+        <w:t xml:space="preserve">&gt;* ) / </w:t>
+      </w:r>
+      <w:proofErr w:type="spellStart"/>
+      <w:r>
+        <w:rPr>
+          <w:rFonts w:ascii="CourierNew" w:hAnsi="CourierNew" w:cs="CourierNew"/>
+          <w:kern w:val="0"/>
         </w:rPr>
         <w:t>AppExp</w:t>
       </w:r>
@@ -1455,7 +1501,6 @@
         <w:rPr>
           <w:rFonts w:ascii="CourierNew" w:hAnsi="CourierNew" w:cs="CourierNew"/>
           <w:kern w:val="0"/>
-          <w:lang w:val="en-IL"/>
         </w:rPr>
         <w:t>(</w:t>
       </w:r>
@@ -1464,7 +1509,6 @@
         <w:rPr>
           <w:rFonts w:ascii="CourierNew" w:hAnsi="CourierNew" w:cs="CourierNew"/>
           <w:kern w:val="0"/>
-          <w:lang w:val="en-IL"/>
         </w:rPr>
         <w:t>operator:CEx</w:t>
       </w:r>
@@ -1481,7 +1525,6 @@
         <w:rPr>
           <w:rFonts w:ascii="CourierNew" w:hAnsi="CourierNew" w:cs="CourierNew"/>
           <w:kern w:val="0"/>
-          <w:lang w:val="en-IL"/>
         </w:rPr>
         <w:t xml:space="preserve"> </w:t>
       </w:r>
@@ -1490,7 +1533,6 @@
         <w:rPr>
           <w:rFonts w:ascii="CourierNew" w:hAnsi="CourierNew" w:cs="CourierNew"/>
           <w:kern w:val="0"/>
-          <w:lang w:val="en-IL"/>
         </w:rPr>
         <w:t>operands:CExp</w:t>
       </w:r>
@@ -1499,7 +1541,6 @@
         <w:rPr>
           <w:rFonts w:ascii="CourierNew" w:hAnsi="CourierNew" w:cs="CourierNew"/>
           <w:kern w:val="0"/>
-          <w:lang w:val="en-IL"/>
         </w:rPr>
         <w:t>[]))</w:t>
       </w:r>
@@ -1515,14 +1556,12 @@
         <w:rPr>
           <w:rFonts w:ascii="CourierNew" w:hAnsi="CourierNew" w:cs="CourierNew"/>
           <w:kern w:val="0"/>
-          <w:lang w:val="en-IL"/>
-        </w:rPr>
-      </w:pPr>
-      <w:r>
-        <w:rPr>
-          <w:rFonts w:ascii="CourierNew" w:hAnsi="CourierNew" w:cs="CourierNew"/>
-          <w:kern w:val="0"/>
-          <w:lang w:val="en-IL"/>
+        </w:rPr>
+      </w:pPr>
+      <w:r>
+        <w:rPr>
+          <w:rFonts w:ascii="CourierNew" w:hAnsi="CourierNew" w:cs="CourierNew"/>
+          <w:kern w:val="0"/>
         </w:rPr>
         <w:t>&lt;binding&gt; ::= ( &lt;var&gt; &lt;cexp&gt; ) / Binding(var:VarDecl,</w:t>
       </w:r>
@@ -1538,24 +1577,23 @@
         <w:rPr>
           <w:rFonts w:ascii="CourierNew" w:hAnsi="CourierNew" w:cs="CourierNew"/>
           <w:kern w:val="0"/>
-          <w:lang w:val="en-IL"/>
         </w:rPr>
       </w:pPr>
       <w:proofErr w:type="spellStart"/>
-      <w:r>
-        <w:rPr>
-          <w:rFonts w:ascii="CourierNew" w:hAnsi="CourierNew" w:cs="CourierNew"/>
-          <w:kern w:val="0"/>
-          <w:lang w:val="en-IL"/>
+      <w:proofErr w:type="gramStart"/>
+      <w:r>
+        <w:rPr>
+          <w:rFonts w:ascii="CourierNew" w:hAnsi="CourierNew" w:cs="CourierNew"/>
+          <w:kern w:val="0"/>
         </w:rPr>
         <w:t>val:Cexp</w:t>
       </w:r>
       <w:proofErr w:type="spellEnd"/>
-      <w:r>
-        <w:rPr>
-          <w:rFonts w:ascii="CourierNew" w:hAnsi="CourierNew" w:cs="CourierNew"/>
-          <w:kern w:val="0"/>
-          <w:lang w:val="en-IL"/>
+      <w:proofErr w:type="gramEnd"/>
+      <w:r>
+        <w:rPr>
+          <w:rFonts w:ascii="CourierNew" w:hAnsi="CourierNew" w:cs="CourierNew"/>
+          <w:kern w:val="0"/>
         </w:rPr>
         <w:t>)</w:t>
       </w:r>
@@ -1582,9 +1620,30 @@
           <w:b/>
           <w:bCs/>
           <w:kern w:val="0"/>
-          <w:lang w:val="en-US"/>
-        </w:rPr>
-        <w:t>&lt;clause</w:t>
+        </w:rPr>
+        <w:t>&lt;c</w:t>
+      </w:r>
+      <w:proofErr w:type="spellStart"/>
+      <w:r>
+        <w:rPr>
+          <w:rFonts w:ascii="CourierNew-Bold" w:hAnsi="CourierNew-Bold" w:cs="CourierNew-Bold"/>
+          <w:b/>
+          <w:bCs/>
+          <w:kern w:val="0"/>
+          <w:lang w:val="en-US"/>
+        </w:rPr>
+        <w:t>ond</w:t>
+      </w:r>
+      <w:proofErr w:type="spellEnd"/>
+      <w:r>
+        <w:rPr>
+          <w:rFonts w:ascii="CourierNew-Bold" w:hAnsi="CourierNew-Bold" w:cs="CourierNew-Bold"/>
+          <w:b/>
+          <w:bCs/>
+          <w:kern w:val="0"/>
+          <w:lang w:val="en-US"/>
+        </w:rPr>
+        <w:t>-clause</w:t>
       </w:r>
       <w:proofErr w:type="gramStart"/>
       <w:r>
@@ -1606,7 +1665,27 @@
           <w:kern w:val="0"/>
           <w:lang w:val="en-US"/>
         </w:rPr>
-        <w:t xml:space="preserve"> &lt;cond-clause&gt; | &lt;else-clause&gt; / </w:t>
+        <w:t xml:space="preserve"> (</w:t>
+      </w:r>
+      <w:r>
+        <w:rPr>
+          <w:rFonts w:ascii="CourierNew-Bold" w:hAnsi="CourierNew-Bold" w:cs="CourierNew-Bold"/>
+          <w:b/>
+          <w:bCs/>
+          <w:kern w:val="0"/>
+          <w:lang w:val="en-US"/>
+        </w:rPr>
+        <w:t xml:space="preserve"> </w:t>
+      </w:r>
+      <w:r>
+        <w:rPr>
+          <w:rFonts w:ascii="CourierNew-Bold" w:hAnsi="CourierNew-Bold" w:cs="CourierNew-Bold"/>
+          <w:b/>
+          <w:bCs/>
+          <w:kern w:val="0"/>
+          <w:lang w:val="en-US"/>
+        </w:rPr>
+        <w:t>&lt;</w:t>
       </w:r>
       <w:proofErr w:type="spellStart"/>
       <w:r>
@@ -1617,7 +1696,7 @@
           <w:kern w:val="0"/>
           <w:lang w:val="en-US"/>
         </w:rPr>
-        <w:t>CondClauseExp</w:t>
+        <w:t>cexp</w:t>
       </w:r>
       <w:proofErr w:type="spellEnd"/>
       <w:r>
@@ -1628,7 +1707,7 @@
           <w:kern w:val="0"/>
           <w:lang w:val="en-US"/>
         </w:rPr>
-        <w:t xml:space="preserve"> | </w:t>
+        <w:t>&gt; &lt;</w:t>
       </w:r>
       <w:proofErr w:type="spellStart"/>
       <w:r>
@@ -1639,9 +1718,145 @@
           <w:kern w:val="0"/>
           <w:lang w:val="en-US"/>
         </w:rPr>
-        <w:t>ElseClauseExp</w:t>
+        <w:t>cexp</w:t>
       </w:r>
       <w:proofErr w:type="spellEnd"/>
+      <w:r>
+        <w:rPr>
+          <w:rFonts w:ascii="CourierNew-Bold" w:hAnsi="CourierNew-Bold" w:cs="CourierNew-Bold"/>
+          <w:b/>
+          <w:bCs/>
+          <w:kern w:val="0"/>
+          <w:lang w:val="en-US"/>
+        </w:rPr>
+        <w:t>&gt;+</w:t>
+      </w:r>
+      <w:r>
+        <w:rPr>
+          <w:rFonts w:ascii="CourierNew-Bold" w:hAnsi="CourierNew-Bold" w:cs="CourierNew-Bold"/>
+          <w:b/>
+          <w:bCs/>
+          <w:kern w:val="0"/>
+          <w:lang w:val="en-US"/>
+        </w:rPr>
+        <w:t xml:space="preserve"> </w:t>
+      </w:r>
+      <w:r>
+        <w:rPr>
+          <w:rFonts w:ascii="CourierNew-Bold" w:hAnsi="CourierNew-Bold" w:cs="CourierNew-Bold"/>
+          <w:b/>
+          <w:bCs/>
+          <w:kern w:val="0"/>
+          <w:lang w:val="en-US"/>
+        </w:rPr>
+        <w:t>)</w:t>
+      </w:r>
+      <w:r>
+        <w:rPr>
+          <w:rFonts w:ascii="CourierNew-Bold" w:hAnsi="CourierNew-Bold" w:cs="CourierNew-Bold"/>
+          <w:b/>
+          <w:bCs/>
+          <w:kern w:val="0"/>
+          <w:lang w:val="en-US"/>
+        </w:rPr>
+        <w:t xml:space="preserve"> / </w:t>
+      </w:r>
+      <w:proofErr w:type="spellStart"/>
+      <w:r>
+        <w:rPr>
+          <w:rFonts w:ascii="CourierNew-Bold" w:hAnsi="CourierNew-Bold" w:cs="CourierNew-Bold"/>
+          <w:b/>
+          <w:bCs/>
+          <w:kern w:val="0"/>
+          <w:lang w:val="en-US"/>
+        </w:rPr>
+        <w:t>CondClause</w:t>
+      </w:r>
+      <w:proofErr w:type="spellEnd"/>
+      <w:r>
+        <w:rPr>
+          <w:rFonts w:ascii="CourierNew-Bold" w:hAnsi="CourierNew-Bold" w:cs="CourierNew-Bold"/>
+          <w:b/>
+          <w:bCs/>
+          <w:kern w:val="0"/>
+          <w:lang w:val="en-US"/>
+        </w:rPr>
+        <w:t xml:space="preserve"> </w:t>
+      </w:r>
+      <w:r>
+        <w:rPr>
+          <w:rFonts w:ascii="CourierNew-Bold" w:hAnsi="CourierNew-Bold" w:cs="CourierNew-Bold"/>
+          <w:b/>
+          <w:bCs/>
+          <w:kern w:val="0"/>
+          <w:lang w:val="en-US"/>
+        </w:rPr>
+        <w:t xml:space="preserve">(test: </w:t>
+      </w:r>
+      <w:proofErr w:type="spellStart"/>
+      <w:r>
+        <w:rPr>
+          <w:rFonts w:ascii="CourierNew-Bold" w:hAnsi="CourierNew-Bold" w:cs="CourierNew-Bold"/>
+          <w:b/>
+          <w:bCs/>
+          <w:kern w:val="0"/>
+          <w:lang w:val="en-US"/>
+        </w:rPr>
+        <w:t>CExp</w:t>
+      </w:r>
+      <w:proofErr w:type="spellEnd"/>
+      <w:r>
+        <w:rPr>
+          <w:rFonts w:ascii="CourierNew-Bold" w:hAnsi="CourierNew-Bold" w:cs="CourierNew-Bold"/>
+          <w:b/>
+          <w:bCs/>
+          <w:kern w:val="0"/>
+          <w:lang w:val="en-US"/>
+        </w:rPr>
+        <w:t xml:space="preserve">, body: </w:t>
+      </w:r>
+      <w:proofErr w:type="spellStart"/>
+      <w:r>
+        <w:rPr>
+          <w:rFonts w:ascii="CourierNew-Bold" w:hAnsi="CourierNew-Bold" w:cs="CourierNew-Bold"/>
+          <w:b/>
+          <w:bCs/>
+          <w:kern w:val="0"/>
+          <w:lang w:val="en-US"/>
+        </w:rPr>
+        <w:t>C</w:t>
+      </w:r>
+      <w:r>
+        <w:rPr>
+          <w:rFonts w:ascii="CourierNew-Bold" w:hAnsi="CourierNew-Bold" w:cs="CourierNew-Bold"/>
+          <w:b/>
+          <w:bCs/>
+          <w:kern w:val="0"/>
+          <w:lang w:val="en-US"/>
+        </w:rPr>
+        <w:t>E</w:t>
+      </w:r>
+      <w:r>
+        <w:rPr>
+          <w:rFonts w:ascii="CourierNew-Bold" w:hAnsi="CourierNew-Bold" w:cs="CourierNew-Bold"/>
+          <w:b/>
+          <w:bCs/>
+          <w:kern w:val="0"/>
+          <w:lang w:val="en-US"/>
+        </w:rPr>
+        <w:t>xp</w:t>
+      </w:r>
+      <w:proofErr w:type="spellEnd"/>
+      <w:r>
+        <w:rPr>
+          <w:rFonts w:ascii="CourierNew-Bold" w:hAnsi="CourierNew-Bold" w:cs="CourierNew-Bold"/>
+          <w:b/>
+          <w:bCs/>
+          <w:kern w:val="0"/>
+          <w:lang w:val="en-US"/>
+        </w:rPr>
+        <w:t>[])</w:t>
+      </w:r>
     </w:p>
     <w:p>
       <w:pPr>
@@ -1665,9 +1880,31 @@
           <w:b/>
           <w:bCs/>
           <w:kern w:val="0"/>
-          <w:lang w:val="en-IL"/>
-        </w:rPr>
-        <w:t>&lt;c</w:t>
+          <w:lang w:val="en-US"/>
+        </w:rPr>
+        <w:t>&lt;else-clause</w:t>
+      </w:r>
+      <w:proofErr w:type="gramStart"/>
+      <w:r>
+        <w:rPr>
+          <w:rFonts w:ascii="CourierNew-Bold" w:hAnsi="CourierNew-Bold" w:cs="CourierNew-Bold"/>
+          <w:b/>
+          <w:bCs/>
+          <w:kern w:val="0"/>
+          <w:lang w:val="en-US"/>
+        </w:rPr>
+        <w:t>&gt; ::=</w:t>
+      </w:r>
+      <w:proofErr w:type="gramEnd"/>
+      <w:r>
+        <w:rPr>
+          <w:rFonts w:ascii="CourierNew-Bold" w:hAnsi="CourierNew-Bold" w:cs="CourierNew-Bold"/>
+          <w:b/>
+          <w:bCs/>
+          <w:kern w:val="0"/>
+          <w:lang w:val="en-US"/>
+        </w:rPr>
+        <w:t xml:space="preserve"> ( &lt;</w:t>
       </w:r>
       <w:proofErr w:type="spellStart"/>
       <w:r>
@@ -1678,7 +1915,7 @@
           <w:kern w:val="0"/>
           <w:lang w:val="en-US"/>
         </w:rPr>
-        <w:t>ond</w:t>
+        <w:t>cexp</w:t>
       </w:r>
       <w:proofErr w:type="spellEnd"/>
       <w:r>
@@ -1689,57 +1926,7 @@
           <w:kern w:val="0"/>
           <w:lang w:val="en-US"/>
         </w:rPr>
-        <w:t>-clause&gt; ::= (</w:t>
-      </w:r>
-      <w:r>
-        <w:rPr>
-          <w:rFonts w:ascii="CourierNew-Bold" w:hAnsi="CourierNew-Bold" w:cs="CourierNew-Bold"/>
-          <w:b/>
-          <w:bCs/>
-          <w:kern w:val="0"/>
-          <w:lang w:val="en-US"/>
-        </w:rPr>
-        <w:t xml:space="preserve"> </w:t>
-      </w:r>
-      <w:r>
-        <w:rPr>
-          <w:rFonts w:ascii="CourierNew-Bold" w:hAnsi="CourierNew-Bold" w:cs="CourierNew-Bold"/>
-          <w:b/>
-          <w:bCs/>
-          <w:kern w:val="0"/>
-          <w:lang w:val="en-US"/>
-        </w:rPr>
-        <w:t>&lt;cexp&gt; &lt;cexp&gt;+</w:t>
-      </w:r>
-      <w:r>
-        <w:rPr>
-          <w:rFonts w:ascii="CourierNew-Bold" w:hAnsi="CourierNew-Bold" w:cs="CourierNew-Bold"/>
-          <w:b/>
-          <w:bCs/>
-          <w:kern w:val="0"/>
-          <w:lang w:val="en-US"/>
-        </w:rPr>
-        <w:t xml:space="preserve"> </w:t>
-      </w:r>
-      <w:r>
-        <w:rPr>
-          <w:rFonts w:ascii="CourierNew-Bold" w:hAnsi="CourierNew-Bold" w:cs="CourierNew-Bold"/>
-          <w:b/>
-          <w:bCs/>
-          <w:kern w:val="0"/>
-          <w:lang w:val="en-US"/>
-        </w:rPr>
-        <w:t>)</w:t>
-      </w:r>
-      <w:r>
-        <w:rPr>
-          <w:rFonts w:ascii="CourierNew-Bold" w:hAnsi="CourierNew-Bold" w:cs="CourierNew-Bold"/>
-          <w:b/>
-          <w:bCs/>
-          <w:kern w:val="0"/>
-          <w:lang w:val="en-US"/>
-        </w:rPr>
-        <w:t xml:space="preserve"> / </w:t>
+        <w:t xml:space="preserve">&gt;+ ) / </w:t>
       </w:r>
       <w:proofErr w:type="spellStart"/>
       <w:r>
@@ -1750,17 +1937,7 @@
           <w:kern w:val="0"/>
           <w:lang w:val="en-US"/>
         </w:rPr>
-        <w:t>CondClause</w:t>
-      </w:r>
-      <w:r>
-        <w:rPr>
-          <w:rFonts w:ascii="CourierNew-Bold" w:hAnsi="CourierNew-Bold" w:cs="CourierNew-Bold"/>
-          <w:b/>
-          <w:bCs/>
-          <w:kern w:val="0"/>
-          <w:lang w:val="en-US"/>
-        </w:rPr>
-        <w:t>Exp</w:t>
+        <w:t>ElseClause</w:t>
       </w:r>
       <w:proofErr w:type="spellEnd"/>
       <w:r>
@@ -1771,27 +1948,29 @@
           <w:kern w:val="0"/>
           <w:lang w:val="en-US"/>
         </w:rPr>
-        <w:t>(test: CExp, body: C</w:t>
-      </w:r>
-      <w:r>
-        <w:rPr>
-          <w:rFonts w:ascii="CourierNew-Bold" w:hAnsi="CourierNew-Bold" w:cs="CourierNew-Bold"/>
-          <w:b/>
-          <w:bCs/>
-          <w:kern w:val="0"/>
-          <w:lang w:val="en-US"/>
-        </w:rPr>
-        <w:t>E</w:t>
-      </w:r>
-      <w:r>
-        <w:rPr>
-          <w:rFonts w:ascii="CourierNew-Bold" w:hAnsi="CourierNew-Bold" w:cs="CourierNew-Bold"/>
-          <w:b/>
-          <w:bCs/>
-          <w:kern w:val="0"/>
-          <w:lang w:val="en-US"/>
-        </w:rPr>
-        <w:t>xp[])</w:t>
+        <w:t xml:space="preserve">(body: </w:t>
+      </w:r>
+      <w:proofErr w:type="spellStart"/>
+      <w:r>
+        <w:rPr>
+          <w:rFonts w:ascii="CourierNew-Bold" w:hAnsi="CourierNew-Bold" w:cs="CourierNew-Bold"/>
+          <w:b/>
+          <w:bCs/>
+          <w:kern w:val="0"/>
+          <w:lang w:val="en-US"/>
+        </w:rPr>
+        <w:t>CExp</w:t>
+      </w:r>
+      <w:proofErr w:type="spellEnd"/>
+      <w:r>
+        <w:rPr>
+          <w:rFonts w:ascii="CourierNew-Bold" w:hAnsi="CourierNew-Bold" w:cs="CourierNew-Bold"/>
+          <w:b/>
+          <w:bCs/>
+          <w:kern w:val="0"/>
+          <w:lang w:val="en-US"/>
+        </w:rPr>
+        <w:t>[])</w:t>
       </w:r>
     </w:p>
     <w:p>
@@ -1803,106 +1982,16 @@
         <w:spacing w:after="0" w:line="240" w:lineRule="auto"/>
         <w:ind w:left="0"/>
         <w:rPr>
-          <w:rFonts w:ascii="CourierNew-Bold" w:hAnsi="CourierNew-Bold" w:cs="CourierNew-Bold"/>
-          <w:b/>
-          <w:bCs/>
-          <w:kern w:val="0"/>
-          <w:lang w:val="en-US"/>
-        </w:rPr>
-      </w:pPr>
-      <w:r>
-        <w:rPr>
-          <w:rFonts w:ascii="CourierNew-Bold" w:hAnsi="CourierNew-Bold" w:cs="CourierNew-Bold"/>
-          <w:b/>
-          <w:bCs/>
-          <w:kern w:val="0"/>
-          <w:lang w:val="en-US"/>
-        </w:rPr>
-        <w:t>&lt;else-clause</w:t>
-      </w:r>
-      <w:proofErr w:type="gramStart"/>
-      <w:r>
-        <w:rPr>
-          <w:rFonts w:ascii="CourierNew-Bold" w:hAnsi="CourierNew-Bold" w:cs="CourierNew-Bold"/>
-          <w:b/>
-          <w:bCs/>
-          <w:kern w:val="0"/>
-          <w:lang w:val="en-US"/>
-        </w:rPr>
-        <w:t>&gt;</w:t>
-      </w:r>
-      <w:r>
-        <w:rPr>
-          <w:rFonts w:ascii="CourierNew-Bold" w:hAnsi="CourierNew-Bold" w:cs="CourierNew-Bold"/>
-          <w:b/>
-          <w:bCs/>
-          <w:kern w:val="0"/>
-          <w:lang w:val="en-US"/>
-        </w:rPr>
-        <w:t xml:space="preserve"> ::=</w:t>
-      </w:r>
-      <w:proofErr w:type="gramEnd"/>
-      <w:r>
-        <w:rPr>
-          <w:rFonts w:ascii="CourierNew-Bold" w:hAnsi="CourierNew-Bold" w:cs="CourierNew-Bold"/>
-          <w:b/>
-          <w:bCs/>
-          <w:kern w:val="0"/>
-          <w:lang w:val="en-US"/>
-        </w:rPr>
-        <w:t xml:space="preserve"> ( &lt;cexp&gt;+ ) / </w:t>
-      </w:r>
-      <w:proofErr w:type="spellStart"/>
-      <w:r>
-        <w:rPr>
-          <w:rFonts w:ascii="CourierNew-Bold" w:hAnsi="CourierNew-Bold" w:cs="CourierNew-Bold"/>
-          <w:b/>
-          <w:bCs/>
-          <w:kern w:val="0"/>
-          <w:lang w:val="en-US"/>
-        </w:rPr>
-        <w:t>ElseClause</w:t>
-      </w:r>
-      <w:r>
-        <w:rPr>
-          <w:rFonts w:ascii="CourierNew-Bold" w:hAnsi="CourierNew-Bold" w:cs="CourierNew-Bold"/>
-          <w:b/>
-          <w:bCs/>
-          <w:kern w:val="0"/>
-          <w:lang w:val="en-US"/>
-        </w:rPr>
-        <w:t>Exp</w:t>
-      </w:r>
-      <w:proofErr w:type="spellEnd"/>
-      <w:r>
-        <w:rPr>
-          <w:rFonts w:ascii="CourierNew-Bold" w:hAnsi="CourierNew-Bold" w:cs="CourierNew-Bold"/>
-          <w:b/>
-          <w:bCs/>
-          <w:kern w:val="0"/>
-          <w:lang w:val="en-US"/>
-        </w:rPr>
-        <w:t>(</w:t>
-      </w:r>
-      <w:r>
-        <w:rPr>
-          <w:rFonts w:ascii="CourierNew-Bold" w:hAnsi="CourierNew-Bold" w:cs="CourierNew-Bold"/>
-          <w:b/>
-          <w:bCs/>
-          <w:kern w:val="0"/>
-          <w:lang w:val="en-US"/>
-        </w:rPr>
-        <w:t>body: CExp[]</w:t>
-      </w:r>
-      <w:r>
-        <w:rPr>
-          <w:rFonts w:ascii="CourierNew-Bold" w:hAnsi="CourierNew-Bold" w:cs="CourierNew-Bold"/>
-          <w:b/>
-          <w:bCs/>
-          <w:kern w:val="0"/>
-          <w:lang w:val="en-US"/>
-        </w:rPr>
-        <w:t>)</w:t>
+          <w:rFonts w:ascii="CourierNew" w:hAnsi="CourierNew" w:cs="CourierNew"/>
+          <w:kern w:val="0"/>
+        </w:rPr>
+      </w:pPr>
+      <w:r>
+        <w:rPr>
+          <w:rFonts w:ascii="CourierNew" w:hAnsi="CourierNew" w:cs="CourierNew"/>
+          <w:kern w:val="0"/>
+        </w:rPr>
+        <w:t>&lt;prim-op&gt; ::= + | - | * | / | &lt; | &gt; | = | not | eq? | string=?</w:t>
       </w:r>
     </w:p>
     <w:p>
@@ -1916,16 +2005,30 @@
         <w:rPr>
           <w:rFonts w:ascii="CourierNew" w:hAnsi="CourierNew" w:cs="CourierNew"/>
           <w:kern w:val="0"/>
-          <w:lang w:val="en-IL"/>
-        </w:rPr>
-      </w:pPr>
-      <w:r>
-        <w:rPr>
-          <w:rFonts w:ascii="CourierNew" w:hAnsi="CourierNew" w:cs="CourierNew"/>
-          <w:kern w:val="0"/>
-          <w:lang w:val="en-IL"/>
-        </w:rPr>
-        <w:t>&lt;prim-op&gt; ::= + | - | * | / | &lt; | &gt; | = | not | eq? | string=?</w:t>
+        </w:rPr>
+      </w:pPr>
+      <w:r>
+        <w:rPr>
+          <w:rFonts w:ascii="CourierNew" w:hAnsi="CourierNew" w:cs="CourierNew"/>
+          <w:kern w:val="0"/>
+        </w:rPr>
+        <w:t xml:space="preserve">| cons | car | </w:t>
+      </w:r>
+      <w:proofErr w:type="spellStart"/>
+      <w:r>
+        <w:rPr>
+          <w:rFonts w:ascii="CourierNew" w:hAnsi="CourierNew" w:cs="CourierNew"/>
+          <w:kern w:val="0"/>
+        </w:rPr>
+        <w:t>cdr</w:t>
+      </w:r>
+      <w:proofErr w:type="spellEnd"/>
+      <w:r>
+        <w:rPr>
+          <w:rFonts w:ascii="CourierNew" w:hAnsi="CourierNew" w:cs="CourierNew"/>
+          <w:kern w:val="0"/>
+        </w:rPr>
+        <w:t xml:space="preserve"> | list | pair? | list? | number?</w:t>
       </w:r>
     </w:p>
     <w:p>
@@ -1939,34 +2042,14 @@
         <w:rPr>
           <w:rFonts w:ascii="CourierNew" w:hAnsi="CourierNew" w:cs="CourierNew"/>
           <w:kern w:val="0"/>
-          <w:lang w:val="en-IL"/>
-        </w:rPr>
-      </w:pPr>
-      <w:r>
-        <w:rPr>
-          <w:rFonts w:ascii="CourierNew" w:hAnsi="CourierNew" w:cs="CourierNew"/>
-          <w:kern w:val="0"/>
-          <w:lang w:val="en-IL"/>
-        </w:rPr>
-        <w:t xml:space="preserve">| cons | car | </w:t>
-      </w:r>
-      <w:proofErr w:type="spellStart"/>
-      <w:r>
-        <w:rPr>
-          <w:rFonts w:ascii="CourierNew" w:hAnsi="CourierNew" w:cs="CourierNew"/>
-          <w:kern w:val="0"/>
-          <w:lang w:val="en-IL"/>
-        </w:rPr>
-        <w:t>cdr</w:t>
-      </w:r>
-      <w:proofErr w:type="spellEnd"/>
-      <w:r>
-        <w:rPr>
-          <w:rFonts w:ascii="CourierNew" w:hAnsi="CourierNew" w:cs="CourierNew"/>
-          <w:kern w:val="0"/>
-          <w:lang w:val="en-IL"/>
-        </w:rPr>
-        <w:t xml:space="preserve"> | list | pair? | list? | number?</w:t>
+        </w:rPr>
+      </w:pPr>
+      <w:r>
+        <w:rPr>
+          <w:rFonts w:ascii="CourierNew" w:hAnsi="CourierNew" w:cs="CourierNew"/>
+          <w:kern w:val="0"/>
+        </w:rPr>
+        <w:t>| boolean? | symbol? | string?</w:t>
       </w:r>
     </w:p>
     <w:p>
@@ -1980,16 +2063,14 @@
         <w:rPr>
           <w:rFonts w:ascii="CourierNew" w:hAnsi="CourierNew" w:cs="CourierNew"/>
           <w:kern w:val="0"/>
-          <w:lang w:val="en-IL"/>
-        </w:rPr>
-      </w:pPr>
-      <w:r>
-        <w:rPr>
-          <w:rFonts w:ascii="CourierNew" w:hAnsi="CourierNew" w:cs="CourierNew"/>
-          <w:kern w:val="0"/>
-          <w:lang w:val="en-IL"/>
-        </w:rPr>
-        <w:t>| boolean? | symbol? | string?</w:t>
+        </w:rPr>
+      </w:pPr>
+      <w:r>
+        <w:rPr>
+          <w:rFonts w:ascii="CourierNew" w:hAnsi="CourierNew" w:cs="CourierNew"/>
+          <w:kern w:val="0"/>
+        </w:rPr>
+        <w:t>&lt;num-exp&gt; ::= a number token</w:t>
       </w:r>
     </w:p>
     <w:p>
@@ -2003,16 +2084,14 @@
         <w:rPr>
           <w:rFonts w:ascii="CourierNew" w:hAnsi="CourierNew" w:cs="CourierNew"/>
           <w:kern w:val="0"/>
-          <w:lang w:val="en-IL"/>
-        </w:rPr>
-      </w:pPr>
-      <w:r>
-        <w:rPr>
-          <w:rFonts w:ascii="CourierNew" w:hAnsi="CourierNew" w:cs="CourierNew"/>
-          <w:kern w:val="0"/>
-          <w:lang w:val="en-IL"/>
-        </w:rPr>
-        <w:t>&lt;num-exp&gt; ::= a number token</w:t>
+        </w:rPr>
+      </w:pPr>
+      <w:r>
+        <w:rPr>
+          <w:rFonts w:ascii="CourierNew" w:hAnsi="CourierNew" w:cs="CourierNew"/>
+          <w:kern w:val="0"/>
+        </w:rPr>
+        <w:t>&lt;bool-exp&gt; ::= #t | #f</w:t>
       </w:r>
     </w:p>
     <w:p>
@@ -2026,16 +2105,14 @@
         <w:rPr>
           <w:rFonts w:ascii="CourierNew" w:hAnsi="CourierNew" w:cs="CourierNew"/>
           <w:kern w:val="0"/>
-          <w:lang w:val="en-IL"/>
-        </w:rPr>
-      </w:pPr>
-      <w:r>
-        <w:rPr>
-          <w:rFonts w:ascii="CourierNew" w:hAnsi="CourierNew" w:cs="CourierNew"/>
-          <w:kern w:val="0"/>
-          <w:lang w:val="en-IL"/>
-        </w:rPr>
-        <w:t>&lt;bool-exp&gt; ::= #t | #f</w:t>
+        </w:rPr>
+      </w:pPr>
+      <w:r>
+        <w:rPr>
+          <w:rFonts w:ascii="CourierNew" w:hAnsi="CourierNew" w:cs="CourierNew"/>
+          <w:kern w:val="0"/>
+        </w:rPr>
+        <w:t>&lt;str-exp&gt; ::= "tokens*"</w:t>
       </w:r>
     </w:p>
     <w:p>
@@ -2049,16 +2126,14 @@
         <w:rPr>
           <w:rFonts w:ascii="CourierNew" w:hAnsi="CourierNew" w:cs="CourierNew"/>
           <w:kern w:val="0"/>
-          <w:lang w:val="en-IL"/>
-        </w:rPr>
-      </w:pPr>
-      <w:r>
-        <w:rPr>
-          <w:rFonts w:ascii="CourierNew" w:hAnsi="CourierNew" w:cs="CourierNew"/>
-          <w:kern w:val="0"/>
-          <w:lang w:val="en-IL"/>
-        </w:rPr>
-        <w:t>&lt;str-exp&gt; ::= "tokens*"</w:t>
+        </w:rPr>
+      </w:pPr>
+      <w:r>
+        <w:rPr>
+          <w:rFonts w:ascii="CourierNew" w:hAnsi="CourierNew" w:cs="CourierNew"/>
+          <w:kern w:val="0"/>
+        </w:rPr>
+        <w:t>&lt;var-ref&gt; ::= an identifier token</w:t>
       </w:r>
     </w:p>
     <w:p>
@@ -2072,37 +2147,12 @@
         <w:rPr>
           <w:rFonts w:ascii="CourierNew" w:hAnsi="CourierNew" w:cs="CourierNew"/>
           <w:kern w:val="0"/>
-          <w:lang w:val="en-IL"/>
-        </w:rPr>
-      </w:pPr>
-      <w:r>
-        <w:rPr>
-          <w:rFonts w:ascii="CourierNew" w:hAnsi="CourierNew" w:cs="CourierNew"/>
-          <w:kern w:val="0"/>
-          <w:lang w:val="en-IL"/>
-        </w:rPr>
-        <w:t>&lt;var-ref&gt; ::= an identifier token</w:t>
-      </w:r>
-    </w:p>
-    <w:p>
-      <w:pPr>
-        <w:pStyle w:val="ListParagraph"/>
-        <w:autoSpaceDE w:val="0"/>
-        <w:autoSpaceDN w:val="0"/>
-        <w:adjustRightInd w:val="0"/>
-        <w:spacing w:after="0" w:line="240" w:lineRule="auto"/>
-        <w:ind w:left="0"/>
-        <w:rPr>
-          <w:rFonts w:ascii="CourierNew" w:hAnsi="CourierNew" w:cs="CourierNew"/>
-          <w:kern w:val="0"/>
-          <w:lang w:val="en-IL"/>
-        </w:rPr>
-      </w:pPr>
-      <w:r>
-        <w:rPr>
-          <w:rFonts w:ascii="CourierNew" w:hAnsi="CourierNew" w:cs="CourierNew"/>
-          <w:kern w:val="0"/>
-          <w:lang w:val="en-IL"/>
+        </w:rPr>
+      </w:pPr>
+      <w:r>
+        <w:rPr>
+          <w:rFonts w:ascii="CourierNew" w:hAnsi="CourierNew" w:cs="CourierNew"/>
+          <w:kern w:val="0"/>
         </w:rPr>
         <w:t>&lt;var-decl&gt; ::= an identifier token</w:t>
       </w:r>
@@ -2120,7 +2170,6 @@
       <w:r>
         <w:rPr>
           <w:rFonts w:ascii="CourierNew" w:hAnsi="CourierNew" w:cs="CourierNew"/>
-          <w:lang w:val="en-IL"/>
         </w:rPr>
         <w:t>&lt;sexp&gt; ::= symbol | number | bool | string | ( &lt;sexp&gt;* )</w:t>
       </w:r>
@@ -2996,6 +3045,7 @@
   <w:style w:type="character" w:default="1" w:styleId="DefaultParagraphFont">
     <w:name w:val="Default Paragraph Font"/>
     <w:uiPriority w:val="1"/>
+    <w:semiHidden/>
     <w:unhideWhenUsed/>
   </w:style>
   <w:style w:type="table" w:default="1" w:styleId="TableNormal">

</xml_diff>

<commit_message>
finished question 4 ass2
</commit_message>
<xml_diff>
--- a/Assignment2/209346485_318624509.docx
+++ b/Assignment2/209346485_318624509.docx
@@ -276,111 +276,75 @@
           <w:szCs w:val="28"/>
           <w:lang w:val="en-US"/>
         </w:rPr>
+        <w:t>(lambda (n)</w:t>
+      </w:r>
+    </w:p>
+    <w:p>
+      <w:pPr>
+        <w:pStyle w:val="Default"/>
+        <w:spacing w:after="58" w:line="360" w:lineRule="auto"/>
+        <w:ind w:left="1440" w:firstLine="720"/>
+        <w:rPr>
+          <w:sz w:val="28"/>
+          <w:szCs w:val="28"/>
+          <w:lang w:val="en-US"/>
+        </w:rPr>
+      </w:pPr>
+      <w:r>
+        <w:rPr>
+          <w:sz w:val="28"/>
+          <w:szCs w:val="28"/>
+          <w:lang w:val="en-US"/>
+        </w:rPr>
+        <w:t>(if = 1 n)</w:t>
+      </w:r>
+    </w:p>
+    <w:p>
+      <w:pPr>
+        <w:pStyle w:val="Default"/>
+        <w:spacing w:after="58" w:line="360" w:lineRule="auto"/>
+        <w:ind w:left="2160" w:firstLine="720"/>
+        <w:rPr>
+          <w:sz w:val="28"/>
+          <w:szCs w:val="28"/>
+          <w:lang w:val="en-US"/>
+        </w:rPr>
+      </w:pPr>
+      <w:r>
+        <w:rPr>
+          <w:sz w:val="28"/>
+          <w:szCs w:val="28"/>
+          <w:lang w:val="en-US"/>
+        </w:rPr>
+        <w:t>1</w:t>
+      </w:r>
+    </w:p>
+    <w:p>
+      <w:pPr>
+        <w:pStyle w:val="Default"/>
+        <w:spacing w:after="58" w:line="360" w:lineRule="auto"/>
+        <w:ind w:left="2160" w:firstLine="720"/>
+        <w:rPr>
+          <w:sz w:val="28"/>
+          <w:szCs w:val="28"/>
+          <w:lang w:val="en-US"/>
+        </w:rPr>
+      </w:pPr>
+      <w:r>
+        <w:rPr>
+          <w:sz w:val="28"/>
+          <w:szCs w:val="28"/>
+          <w:lang w:val="en-US"/>
+        </w:rPr>
         <w:t>(</w:t>
       </w:r>
-      <w:proofErr w:type="gramStart"/>
-      <w:r>
-        <w:rPr>
-          <w:sz w:val="28"/>
-          <w:szCs w:val="28"/>
-          <w:lang w:val="en-US"/>
-        </w:rPr>
-        <w:t>lambda</w:t>
-      </w:r>
-      <w:proofErr w:type="gramEnd"/>
-      <w:r>
-        <w:rPr>
-          <w:sz w:val="28"/>
-          <w:szCs w:val="28"/>
-          <w:lang w:val="en-US"/>
-        </w:rPr>
-        <w:t xml:space="preserve"> (n)</w:t>
-      </w:r>
-    </w:p>
-    <w:p>
-      <w:pPr>
-        <w:pStyle w:val="Default"/>
-        <w:spacing w:after="58" w:line="360" w:lineRule="auto"/>
-        <w:ind w:left="1440" w:firstLine="720"/>
-        <w:rPr>
-          <w:sz w:val="28"/>
-          <w:szCs w:val="28"/>
-          <w:lang w:val="en-US"/>
-        </w:rPr>
-      </w:pPr>
-      <w:r>
-        <w:rPr>
-          <w:sz w:val="28"/>
-          <w:szCs w:val="28"/>
-          <w:lang w:val="en-US"/>
-        </w:rPr>
-        <w:t>(if = 1 n)</w:t>
-      </w:r>
-    </w:p>
-    <w:p>
-      <w:pPr>
-        <w:pStyle w:val="Default"/>
-        <w:spacing w:after="58" w:line="360" w:lineRule="auto"/>
-        <w:ind w:left="2160" w:firstLine="720"/>
-        <w:rPr>
-          <w:sz w:val="28"/>
-          <w:szCs w:val="28"/>
-          <w:lang w:val="en-US"/>
-        </w:rPr>
-      </w:pPr>
-      <w:r>
-        <w:rPr>
-          <w:sz w:val="28"/>
-          <w:szCs w:val="28"/>
-          <w:lang w:val="en-US"/>
-        </w:rPr>
-        <w:t>1</w:t>
-      </w:r>
-    </w:p>
-    <w:p>
-      <w:pPr>
-        <w:pStyle w:val="Default"/>
-        <w:spacing w:after="58" w:line="360" w:lineRule="auto"/>
-        <w:ind w:left="2160" w:firstLine="720"/>
-        <w:rPr>
-          <w:sz w:val="28"/>
-          <w:szCs w:val="28"/>
-          <w:lang w:val="en-US"/>
-        </w:rPr>
-      </w:pPr>
-      <w:r>
-        <w:rPr>
-          <w:sz w:val="28"/>
-          <w:szCs w:val="28"/>
-          <w:lang w:val="en-US"/>
-        </w:rPr>
-        <w:t>(</w:t>
-      </w:r>
-      <w:r>
-        <w:rPr>
-          <w:sz w:val="28"/>
-          <w:szCs w:val="28"/>
-          <w:lang w:val="en-US"/>
-        </w:rPr>
-        <w:t xml:space="preserve">* n (n </w:t>
-      </w:r>
-      <w:proofErr w:type="gramStart"/>
-      <w:r>
-        <w:rPr>
-          <w:sz w:val="28"/>
-          <w:szCs w:val="28"/>
-          <w:lang w:val="en-US"/>
-        </w:rPr>
-        <w:t>factorial(</w:t>
-      </w:r>
-      <w:proofErr w:type="gramEnd"/>
-      <w:r>
-        <w:rPr>
-          <w:sz w:val="28"/>
-          <w:szCs w:val="28"/>
-          <w:lang w:val="en-US"/>
-        </w:rPr>
-        <w:t>- n 1))</w:t>
+      <w:r>
+        <w:rPr>
+          <w:sz w:val="28"/>
+          <w:szCs w:val="28"/>
+          <w:lang w:val="en-US"/>
+        </w:rPr>
+        <w:t>* n (n factorial(- n 1))</w:t>
       </w:r>
       <w:r>
         <w:rPr>
@@ -423,25 +387,7 @@
           <w:szCs w:val="28"/>
           <w:lang w:val="en-US"/>
         </w:rPr>
-        <w:t xml:space="preserve"> (the special form “</w:t>
-      </w:r>
-      <w:proofErr w:type="gramStart"/>
-      <w:r>
-        <w:rPr>
-          <w:sz w:val="28"/>
-          <w:szCs w:val="28"/>
-          <w:lang w:val="en-US"/>
-        </w:rPr>
-        <w:t>define</w:t>
-      </w:r>
-      <w:proofErr w:type="gramEnd"/>
-      <w:r>
-        <w:rPr>
-          <w:sz w:val="28"/>
-          <w:szCs w:val="28"/>
-          <w:lang w:val="en-US"/>
-        </w:rPr>
-        <w:t>”</w:t>
+        <w:t xml:space="preserve"> (the special form “define”</w:t>
       </w:r>
       <w:r>
         <w:rPr>
@@ -603,18 +549,8 @@
           <w:szCs w:val="28"/>
           <w:lang w:val="en-US"/>
         </w:rPr>
-        <w:t xml:space="preserve">he order of the procedure application on the list items should </w:t>
-      </w:r>
-      <w:proofErr w:type="gramStart"/>
-      <w:r>
-        <w:rPr>
-          <w:sz w:val="28"/>
-          <w:szCs w:val="28"/>
-          <w:lang w:val="en-US"/>
-        </w:rPr>
-        <w:t>be</w:t>
-      </w:r>
-      <w:proofErr w:type="gramEnd"/>
+        <w:t>he order of the procedure application on the list items should be</w:t>
+      </w:r>
     </w:p>
     <w:p>
       <w:pPr>
@@ -869,7 +805,7 @@
         <w:autoSpaceDE w:val="0"/>
         <w:autoSpaceDN w:val="0"/>
         <w:adjustRightInd w:val="0"/>
-        <w:spacing w:after="0" w:line="240" w:lineRule="auto"/>
+        <w:spacing w:after="0" w:line="360" w:lineRule="auto"/>
         <w:ind w:left="0"/>
         <w:rPr>
           <w:rFonts w:ascii="CourierNew" w:hAnsi="CourierNew" w:cs="CourierNew"/>
@@ -890,7 +826,7 @@
         <w:autoSpaceDE w:val="0"/>
         <w:autoSpaceDN w:val="0"/>
         <w:adjustRightInd w:val="0"/>
-        <w:spacing w:after="0" w:line="240" w:lineRule="auto"/>
+        <w:spacing w:after="0" w:line="360" w:lineRule="auto"/>
         <w:ind w:left="0"/>
         <w:rPr>
           <w:rFonts w:ascii="CourierNew" w:hAnsi="CourierNew" w:cs="CourierNew"/>
@@ -911,7 +847,7 @@
         <w:autoSpaceDE w:val="0"/>
         <w:autoSpaceDN w:val="0"/>
         <w:adjustRightInd w:val="0"/>
-        <w:spacing w:after="0" w:line="240" w:lineRule="auto"/>
+        <w:spacing w:after="0" w:line="360" w:lineRule="auto"/>
         <w:ind w:left="0"/>
         <w:rPr>
           <w:rFonts w:ascii="CourierNew" w:hAnsi="CourierNew" w:cs="CourierNew"/>
@@ -939,7 +875,7 @@
         <w:autoSpaceDE w:val="0"/>
         <w:autoSpaceDN w:val="0"/>
         <w:adjustRightInd w:val="0"/>
-        <w:spacing w:after="0" w:line="240" w:lineRule="auto"/>
+        <w:spacing w:after="0" w:line="360" w:lineRule="auto"/>
         <w:ind w:left="0"/>
         <w:rPr>
           <w:rFonts w:ascii="CourierNew" w:hAnsi="CourierNew" w:cs="CourierNew"/>
@@ -960,7 +896,7 @@
         <w:autoSpaceDE w:val="0"/>
         <w:autoSpaceDN w:val="0"/>
         <w:adjustRightInd w:val="0"/>
-        <w:spacing w:after="0" w:line="240" w:lineRule="auto"/>
+        <w:spacing w:after="0" w:line="360" w:lineRule="auto"/>
         <w:ind w:left="0"/>
         <w:rPr>
           <w:rFonts w:ascii="CourierNew" w:hAnsi="CourierNew" w:cs="CourierNew"/>
@@ -981,7 +917,7 @@
         <w:autoSpaceDE w:val="0"/>
         <w:autoSpaceDN w:val="0"/>
         <w:adjustRightInd w:val="0"/>
-        <w:spacing w:after="0" w:line="240" w:lineRule="auto"/>
+        <w:spacing w:after="0" w:line="360" w:lineRule="auto"/>
         <w:ind w:left="0"/>
         <w:rPr>
           <w:rFonts w:ascii="CourierNew" w:hAnsi="CourierNew" w:cs="CourierNew"/>
@@ -1002,7 +938,7 @@
         <w:autoSpaceDE w:val="0"/>
         <w:autoSpaceDN w:val="0"/>
         <w:adjustRightInd w:val="0"/>
-        <w:spacing w:after="0" w:line="240" w:lineRule="auto"/>
+        <w:spacing w:after="0" w:line="360" w:lineRule="auto"/>
         <w:ind w:left="0"/>
         <w:rPr>
           <w:rFonts w:ascii="CourierNew" w:hAnsi="CourierNew" w:cs="CourierNew"/>
@@ -1023,7 +959,7 @@
         <w:autoSpaceDE w:val="0"/>
         <w:autoSpaceDN w:val="0"/>
         <w:adjustRightInd w:val="0"/>
-        <w:spacing w:after="0" w:line="240" w:lineRule="auto"/>
+        <w:spacing w:after="0" w:line="360" w:lineRule="auto"/>
         <w:ind w:left="0"/>
         <w:rPr>
           <w:rFonts w:ascii="CourierNew" w:hAnsi="CourierNew" w:cs="CourierNew"/>
@@ -1051,7 +987,7 @@
         <w:autoSpaceDE w:val="0"/>
         <w:autoSpaceDN w:val="0"/>
         <w:adjustRightInd w:val="0"/>
-        <w:spacing w:after="0" w:line="240" w:lineRule="auto"/>
+        <w:spacing w:after="0" w:line="360" w:lineRule="auto"/>
         <w:ind w:left="0"/>
         <w:rPr>
           <w:rFonts w:ascii="CourierNew" w:hAnsi="CourierNew" w:cs="CourierNew"/>
@@ -1079,7 +1015,7 @@
         <w:autoSpaceDE w:val="0"/>
         <w:autoSpaceDN w:val="0"/>
         <w:adjustRightInd w:val="0"/>
-        <w:spacing w:after="0" w:line="240" w:lineRule="auto"/>
+        <w:spacing w:after="0" w:line="360" w:lineRule="auto"/>
         <w:ind w:left="0"/>
         <w:rPr>
           <w:rFonts w:ascii="CourierNew" w:hAnsi="CourierNew" w:cs="CourierNew"/>
@@ -1130,7 +1066,7 @@
         <w:autoSpaceDE w:val="0"/>
         <w:autoSpaceDN w:val="0"/>
         <w:adjustRightInd w:val="0"/>
-        <w:spacing w:after="0" w:line="240" w:lineRule="auto"/>
+        <w:spacing w:after="0" w:line="360" w:lineRule="auto"/>
         <w:ind w:left="0"/>
         <w:rPr>
           <w:rFonts w:ascii="CourierNew-Bold" w:hAnsi="CourierNew-Bold" w:cs="CourierNew-Bold"/>
@@ -1149,61 +1085,15 @@
         </w:rPr>
         <w:t xml:space="preserve">| </w:t>
       </w:r>
-      <w:proofErr w:type="gramStart"/>
-      <w:r>
-        <w:rPr>
-          <w:rFonts w:ascii="CourierNew-Bold" w:hAnsi="CourierNew-Bold" w:cs="CourierNew-Bold"/>
-          <w:b/>
-          <w:bCs/>
-          <w:kern w:val="0"/>
-          <w:lang w:val="en-US"/>
-        </w:rPr>
-        <w:t xml:space="preserve">( </w:t>
-      </w:r>
-      <w:proofErr w:type="spellStart"/>
-      <w:r>
-        <w:rPr>
-          <w:rFonts w:ascii="CourierNew-Bold" w:hAnsi="CourierNew-Bold" w:cs="CourierNew-Bold"/>
-          <w:b/>
-          <w:bCs/>
-          <w:kern w:val="0"/>
-          <w:lang w:val="en-US"/>
-        </w:rPr>
-        <w:t>cond</w:t>
-      </w:r>
-      <w:proofErr w:type="spellEnd"/>
-      <w:proofErr w:type="gramEnd"/>
-      <w:r>
-        <w:rPr>
-          <w:rFonts w:ascii="CourierNew-Bold" w:hAnsi="CourierNew-Bold" w:cs="CourierNew-Bold"/>
-          <w:b/>
-          <w:bCs/>
-          <w:kern w:val="0"/>
-          <w:lang w:val="en-US"/>
-        </w:rPr>
-        <w:t xml:space="preserve"> ( &lt;</w:t>
-      </w:r>
-      <w:proofErr w:type="spellStart"/>
-      <w:r>
-        <w:rPr>
-          <w:rFonts w:ascii="CourierNew-Bold" w:hAnsi="CourierNew-Bold" w:cs="CourierNew-Bold"/>
-          <w:b/>
-          <w:bCs/>
-          <w:kern w:val="0"/>
-          <w:lang w:val="en-US"/>
-        </w:rPr>
-        <w:t>cond</w:t>
-      </w:r>
-      <w:proofErr w:type="spellEnd"/>
-      <w:r>
-        <w:rPr>
-          <w:rFonts w:ascii="CourierNew-Bold" w:hAnsi="CourierNew-Bold" w:cs="CourierNew-Bold"/>
-          <w:b/>
-          <w:bCs/>
-          <w:kern w:val="0"/>
-          <w:lang w:val="en-US"/>
-        </w:rPr>
-        <w:t>-clauses&gt;+ &lt;</w:t>
+      <w:r>
+        <w:rPr>
+          <w:rFonts w:ascii="CourierNew-Bold" w:hAnsi="CourierNew-Bold" w:cs="CourierNew-Bold"/>
+          <w:b/>
+          <w:bCs/>
+          <w:kern w:val="0"/>
+          <w:lang w:val="en-US"/>
+        </w:rPr>
+        <w:t>( cond ( &lt;cond-clauses&gt;+ &lt;</w:t>
       </w:r>
       <w:r>
         <w:rPr>
@@ -1234,38 +1124,15 @@
         </w:rPr>
         <w:t xml:space="preserve"> / </w:t>
       </w:r>
-      <w:proofErr w:type="spellStart"/>
-      <w:r>
-        <w:rPr>
-          <w:rFonts w:ascii="CourierNew-Bold" w:hAnsi="CourierNew-Bold" w:cs="CourierNew-Bold"/>
-          <w:b/>
-          <w:bCs/>
-          <w:kern w:val="0"/>
-          <w:lang w:val="en-US"/>
-        </w:rPr>
-        <w:t>CondExp</w:t>
-      </w:r>
-      <w:proofErr w:type="spellEnd"/>
-      <w:r>
-        <w:rPr>
-          <w:rFonts w:ascii="CourierNew-Bold" w:hAnsi="CourierNew-Bold" w:cs="CourierNew-Bold"/>
-          <w:b/>
-          <w:bCs/>
-          <w:kern w:val="0"/>
-          <w:lang w:val="en-US"/>
-        </w:rPr>
-        <w:t>(</w:t>
-      </w:r>
-      <w:proofErr w:type="spellStart"/>
-      <w:r>
-        <w:rPr>
-          <w:rFonts w:ascii="CourierNew-Bold" w:hAnsi="CourierNew-Bold" w:cs="CourierNew-Bold"/>
-          <w:b/>
-          <w:bCs/>
-          <w:kern w:val="0"/>
-          <w:lang w:val="en-US"/>
-        </w:rPr>
-        <w:t>cond</w:t>
+      <w:r>
+        <w:rPr>
+          <w:rFonts w:ascii="CourierNew-Bold" w:hAnsi="CourierNew-Bold" w:cs="CourierNew-Bold"/>
+          <w:b/>
+          <w:bCs/>
+          <w:kern w:val="0"/>
+          <w:lang w:val="en-US"/>
+        </w:rPr>
+        <w:t>CondExp(cond</w:t>
       </w:r>
       <w:r>
         <w:rPr>
@@ -1277,7 +1144,6 @@
         </w:rPr>
         <w:t>Clauses</w:t>
       </w:r>
-      <w:proofErr w:type="spellEnd"/>
       <w:r>
         <w:rPr>
           <w:rFonts w:ascii="CourierNew-Bold" w:hAnsi="CourierNew-Bold" w:cs="CourierNew-Bold"/>
@@ -1298,7 +1164,6 @@
         </w:rPr>
         <w:t xml:space="preserve"> </w:t>
       </w:r>
-      <w:proofErr w:type="spellStart"/>
       <w:r>
         <w:rPr>
           <w:rFonts w:ascii="CourierNew-Bold" w:hAnsi="CourierNew-Bold" w:cs="CourierNew-Bold"/>
@@ -1329,7 +1194,6 @@
         </w:rPr>
         <w:t>lause</w:t>
       </w:r>
-      <w:proofErr w:type="spellEnd"/>
       <w:r>
         <w:rPr>
           <w:rFonts w:ascii="CourierNew-Bold" w:hAnsi="CourierNew-Bold" w:cs="CourierNew-Bold"/>
@@ -1348,18 +1212,7 @@
           <w:kern w:val="0"/>
           <w:lang w:val="en-US"/>
         </w:rPr>
-        <w:t xml:space="preserve">[], </w:t>
-      </w:r>
-      <w:proofErr w:type="spellStart"/>
-      <w:r>
-        <w:rPr>
-          <w:rFonts w:ascii="CourierNew-Bold" w:hAnsi="CourierNew-Bold" w:cs="CourierNew-Bold"/>
-          <w:b/>
-          <w:bCs/>
-          <w:kern w:val="0"/>
-          <w:lang w:val="en-US"/>
-        </w:rPr>
-        <w:t>else</w:t>
+        <w:t>[], else</w:t>
       </w:r>
       <w:r>
         <w:rPr>
@@ -1379,40 +1232,17 @@
           <w:kern w:val="0"/>
           <w:lang w:val="en-US"/>
         </w:rPr>
-        <w:t>lause</w:t>
-      </w:r>
-      <w:proofErr w:type="spellEnd"/>
-      <w:r>
-        <w:rPr>
-          <w:rFonts w:ascii="CourierNew-Bold" w:hAnsi="CourierNew-Bold" w:cs="CourierNew-Bold"/>
-          <w:b/>
-          <w:bCs/>
-          <w:kern w:val="0"/>
-          <w:lang w:val="en-US"/>
-        </w:rPr>
-        <w:t xml:space="preserve">: </w:t>
-      </w:r>
-      <w:proofErr w:type="spellStart"/>
-      <w:r>
-        <w:rPr>
-          <w:rFonts w:ascii="CourierNew-Bold" w:hAnsi="CourierNew-Bold" w:cs="CourierNew-Bold"/>
-          <w:b/>
-          <w:bCs/>
-          <w:kern w:val="0"/>
-          <w:lang w:val="en-US"/>
-        </w:rPr>
-        <w:t>ElseClause</w:t>
-      </w:r>
-      <w:proofErr w:type="spellEnd"/>
-      <w:r>
-        <w:rPr>
-          <w:rFonts w:ascii="CourierNew-Bold" w:hAnsi="CourierNew-Bold" w:cs="CourierNew-Bold"/>
-          <w:b/>
-          <w:bCs/>
-          <w:kern w:val="0"/>
-          <w:lang w:val="en-US"/>
-        </w:rPr>
-        <w:t>)</w:t>
+        <w:t xml:space="preserve">lause: </w:t>
+      </w:r>
+      <w:r>
+        <w:rPr>
+          <w:rFonts w:ascii="CourierNew-Bold" w:hAnsi="CourierNew-Bold" w:cs="CourierNew-Bold"/>
+          <w:b/>
+          <w:bCs/>
+          <w:kern w:val="0"/>
+          <w:lang w:val="en-US"/>
+        </w:rPr>
+        <w:t>ElseClause)</w:t>
       </w:r>
     </w:p>
     <w:p>
@@ -1421,7 +1251,7 @@
         <w:autoSpaceDE w:val="0"/>
         <w:autoSpaceDN w:val="0"/>
         <w:adjustRightInd w:val="0"/>
-        <w:spacing w:after="0" w:line="240" w:lineRule="auto"/>
+        <w:spacing w:after="0" w:line="360" w:lineRule="auto"/>
         <w:ind w:left="0"/>
         <w:rPr>
           <w:rFonts w:ascii="CourierNew" w:hAnsi="CourierNew" w:cs="CourierNew"/>
@@ -1442,7 +1272,7 @@
         <w:autoSpaceDE w:val="0"/>
         <w:autoSpaceDN w:val="0"/>
         <w:adjustRightInd w:val="0"/>
-        <w:spacing w:after="0" w:line="240" w:lineRule="auto"/>
+        <w:spacing w:after="0" w:line="360" w:lineRule="auto"/>
         <w:ind w:left="0"/>
         <w:rPr>
           <w:rFonts w:ascii="CourierNew" w:hAnsi="CourierNew" w:cs="CourierNew"/>
@@ -1454,65 +1284,8 @@
           <w:rFonts w:ascii="CourierNew" w:hAnsi="CourierNew" w:cs="CourierNew"/>
           <w:kern w:val="0"/>
         </w:rPr>
-        <w:t>| ( &lt;</w:t>
-      </w:r>
-      <w:proofErr w:type="spellStart"/>
-      <w:r>
-        <w:rPr>
-          <w:rFonts w:ascii="CourierNew" w:hAnsi="CourierNew" w:cs="CourierNew"/>
-          <w:kern w:val="0"/>
-        </w:rPr>
-        <w:t>cexp</w:t>
-      </w:r>
-      <w:proofErr w:type="spellEnd"/>
-      <w:r>
-        <w:rPr>
-          <w:rFonts w:ascii="CourierNew" w:hAnsi="CourierNew" w:cs="CourierNew"/>
-          <w:kern w:val="0"/>
-        </w:rPr>
-        <w:t>&gt; &lt;</w:t>
-      </w:r>
-      <w:proofErr w:type="spellStart"/>
-      <w:r>
-        <w:rPr>
-          <w:rFonts w:ascii="CourierNew" w:hAnsi="CourierNew" w:cs="CourierNew"/>
-          <w:kern w:val="0"/>
-        </w:rPr>
-        <w:t>cexp</w:t>
-      </w:r>
-      <w:proofErr w:type="spellEnd"/>
-      <w:r>
-        <w:rPr>
-          <w:rFonts w:ascii="CourierNew" w:hAnsi="CourierNew" w:cs="CourierNew"/>
-          <w:kern w:val="0"/>
-        </w:rPr>
-        <w:t xml:space="preserve">&gt;* ) / </w:t>
-      </w:r>
-      <w:proofErr w:type="spellStart"/>
-      <w:r>
-        <w:rPr>
-          <w:rFonts w:ascii="CourierNew" w:hAnsi="CourierNew" w:cs="CourierNew"/>
-          <w:kern w:val="0"/>
-        </w:rPr>
-        <w:t>AppExp</w:t>
-      </w:r>
-      <w:proofErr w:type="spellEnd"/>
-      <w:r>
-        <w:rPr>
-          <w:rFonts w:ascii="CourierNew" w:hAnsi="CourierNew" w:cs="CourierNew"/>
-          <w:kern w:val="0"/>
-        </w:rPr>
-        <w:t>(</w:t>
-      </w:r>
-      <w:proofErr w:type="spellStart"/>
-      <w:r>
-        <w:rPr>
-          <w:rFonts w:ascii="CourierNew" w:hAnsi="CourierNew" w:cs="CourierNew"/>
-          <w:kern w:val="0"/>
-        </w:rPr>
-        <w:t>operator:CEx</w:t>
-      </w:r>
-      <w:proofErr w:type="spellEnd"/>
+        <w:t>| ( &lt;cexp&gt; &lt;cexp&gt;* ) / AppExp(operator:CEx</w:t>
+      </w:r>
       <w:r>
         <w:rPr>
           <w:rFonts w:ascii="CourierNew" w:hAnsi="CourierNew" w:cs="CourierNew"/>
@@ -1526,23 +1299,7 @@
           <w:rFonts w:ascii="CourierNew" w:hAnsi="CourierNew" w:cs="CourierNew"/>
           <w:kern w:val="0"/>
         </w:rPr>
-        <w:t xml:space="preserve"> </w:t>
-      </w:r>
-      <w:proofErr w:type="spellStart"/>
-      <w:r>
-        <w:rPr>
-          <w:rFonts w:ascii="CourierNew" w:hAnsi="CourierNew" w:cs="CourierNew"/>
-          <w:kern w:val="0"/>
-        </w:rPr>
-        <w:t>operands:CExp</w:t>
-      </w:r>
-      <w:proofErr w:type="spellEnd"/>
-      <w:r>
-        <w:rPr>
-          <w:rFonts w:ascii="CourierNew" w:hAnsi="CourierNew" w:cs="CourierNew"/>
-          <w:kern w:val="0"/>
-        </w:rPr>
-        <w:t>[]))</w:t>
+        <w:t xml:space="preserve"> operands:CExp[]))</w:t>
       </w:r>
     </w:p>
     <w:p>
@@ -1551,7 +1308,7 @@
         <w:autoSpaceDE w:val="0"/>
         <w:autoSpaceDN w:val="0"/>
         <w:adjustRightInd w:val="0"/>
-        <w:spacing w:after="0" w:line="240" w:lineRule="auto"/>
+        <w:spacing w:after="0" w:line="360" w:lineRule="auto"/>
         <w:ind w:left="0"/>
         <w:rPr>
           <w:rFonts w:ascii="CourierNew" w:hAnsi="CourierNew" w:cs="CourierNew"/>
@@ -1572,14 +1329,13 @@
         <w:autoSpaceDE w:val="0"/>
         <w:autoSpaceDN w:val="0"/>
         <w:adjustRightInd w:val="0"/>
-        <w:spacing w:after="0" w:line="240" w:lineRule="auto"/>
+        <w:spacing w:after="0" w:line="360" w:lineRule="auto"/>
         <w:ind w:left="0"/>
         <w:rPr>
           <w:rFonts w:ascii="CourierNew" w:hAnsi="CourierNew" w:cs="CourierNew"/>
           <w:kern w:val="0"/>
         </w:rPr>
       </w:pPr>
-      <w:proofErr w:type="spellStart"/>
       <w:proofErr w:type="gramStart"/>
       <w:r>
         <w:rPr>
@@ -1588,7 +1344,6 @@
         </w:rPr>
         <w:t>val:Cexp</w:t>
       </w:r>
-      <w:proofErr w:type="spellEnd"/>
       <w:proofErr w:type="gramEnd"/>
       <w:r>
         <w:rPr>
@@ -1604,7 +1359,7 @@
         <w:autoSpaceDE w:val="0"/>
         <w:autoSpaceDN w:val="0"/>
         <w:adjustRightInd w:val="0"/>
-        <w:spacing w:after="0" w:line="240" w:lineRule="auto"/>
+        <w:spacing w:after="0" w:line="360" w:lineRule="auto"/>
         <w:ind w:left="0"/>
         <w:rPr>
           <w:rFonts w:ascii="CourierNew-Bold" w:hAnsi="CourierNew-Bold" w:cs="CourierNew-Bold"/>
@@ -1623,27 +1378,15 @@
         </w:rPr>
         <w:t>&lt;c</w:t>
       </w:r>
-      <w:proofErr w:type="spellStart"/>
-      <w:r>
-        <w:rPr>
-          <w:rFonts w:ascii="CourierNew-Bold" w:hAnsi="CourierNew-Bold" w:cs="CourierNew-Bold"/>
-          <w:b/>
-          <w:bCs/>
-          <w:kern w:val="0"/>
-          <w:lang w:val="en-US"/>
-        </w:rPr>
-        <w:t>ond</w:t>
-      </w:r>
-      <w:proofErr w:type="spellEnd"/>
-      <w:r>
-        <w:rPr>
-          <w:rFonts w:ascii="CourierNew-Bold" w:hAnsi="CourierNew-Bold" w:cs="CourierNew-Bold"/>
-          <w:b/>
-          <w:bCs/>
-          <w:kern w:val="0"/>
-          <w:lang w:val="en-US"/>
-        </w:rPr>
-        <w:t>-clause</w:t>
+      <w:r>
+        <w:rPr>
+          <w:rFonts w:ascii="CourierNew-Bold" w:hAnsi="CourierNew-Bold" w:cs="CourierNew-Bold"/>
+          <w:b/>
+          <w:bCs/>
+          <w:kern w:val="0"/>
+          <w:lang w:val="en-US"/>
+        </w:rPr>
+        <w:t>ond-clause</w:t>
       </w:r>
       <w:proofErr w:type="gramStart"/>
       <w:r>
@@ -1685,51 +1428,7 @@
           <w:kern w:val="0"/>
           <w:lang w:val="en-US"/>
         </w:rPr>
-        <w:t>&lt;</w:t>
-      </w:r>
-      <w:proofErr w:type="spellStart"/>
-      <w:r>
-        <w:rPr>
-          <w:rFonts w:ascii="CourierNew-Bold" w:hAnsi="CourierNew-Bold" w:cs="CourierNew-Bold"/>
-          <w:b/>
-          <w:bCs/>
-          <w:kern w:val="0"/>
-          <w:lang w:val="en-US"/>
-        </w:rPr>
-        <w:t>cexp</w:t>
-      </w:r>
-      <w:proofErr w:type="spellEnd"/>
-      <w:r>
-        <w:rPr>
-          <w:rFonts w:ascii="CourierNew-Bold" w:hAnsi="CourierNew-Bold" w:cs="CourierNew-Bold"/>
-          <w:b/>
-          <w:bCs/>
-          <w:kern w:val="0"/>
-          <w:lang w:val="en-US"/>
-        </w:rPr>
-        <w:t>&gt; &lt;</w:t>
-      </w:r>
-      <w:proofErr w:type="spellStart"/>
-      <w:r>
-        <w:rPr>
-          <w:rFonts w:ascii="CourierNew-Bold" w:hAnsi="CourierNew-Bold" w:cs="CourierNew-Bold"/>
-          <w:b/>
-          <w:bCs/>
-          <w:kern w:val="0"/>
-          <w:lang w:val="en-US"/>
-        </w:rPr>
-        <w:t>cexp</w:t>
-      </w:r>
-      <w:proofErr w:type="spellEnd"/>
-      <w:r>
-        <w:rPr>
-          <w:rFonts w:ascii="CourierNew-Bold" w:hAnsi="CourierNew-Bold" w:cs="CourierNew-Bold"/>
-          <w:b/>
-          <w:bCs/>
-          <w:kern w:val="0"/>
-          <w:lang w:val="en-US"/>
-        </w:rPr>
-        <w:t>&gt;+</w:t>
+        <w:t>&lt;cexp&gt; &lt;cexp&gt;+</w:t>
       </w:r>
       <w:r>
         <w:rPr>
@@ -1759,20 +1458,8 @@
           <w:kern w:val="0"/>
           <w:lang w:val="en-US"/>
         </w:rPr>
-        <w:t xml:space="preserve"> / </w:t>
-      </w:r>
-      <w:proofErr w:type="spellStart"/>
-      <w:r>
-        <w:rPr>
-          <w:rFonts w:ascii="CourierNew-Bold" w:hAnsi="CourierNew-Bold" w:cs="CourierNew-Bold"/>
-          <w:b/>
-          <w:bCs/>
-          <w:kern w:val="0"/>
-          <w:lang w:val="en-US"/>
-        </w:rPr>
-        <w:t>CondClause</w:t>
-      </w:r>
-      <w:proofErr w:type="spellEnd"/>
+        <w:t xml:space="preserve"> / CondClause</w:t>
+      </w:r>
       <w:r>
         <w:rPr>
           <w:rFonts w:ascii="CourierNew-Bold" w:hAnsi="CourierNew-Bold" w:cs="CourierNew-Bold"/>
@@ -1791,40 +1478,7 @@
           <w:kern w:val="0"/>
           <w:lang w:val="en-US"/>
         </w:rPr>
-        <w:t xml:space="preserve">(test: </w:t>
-      </w:r>
-      <w:proofErr w:type="spellStart"/>
-      <w:r>
-        <w:rPr>
-          <w:rFonts w:ascii="CourierNew-Bold" w:hAnsi="CourierNew-Bold" w:cs="CourierNew-Bold"/>
-          <w:b/>
-          <w:bCs/>
-          <w:kern w:val="0"/>
-          <w:lang w:val="en-US"/>
-        </w:rPr>
-        <w:t>CExp</w:t>
-      </w:r>
-      <w:proofErr w:type="spellEnd"/>
-      <w:r>
-        <w:rPr>
-          <w:rFonts w:ascii="CourierNew-Bold" w:hAnsi="CourierNew-Bold" w:cs="CourierNew-Bold"/>
-          <w:b/>
-          <w:bCs/>
-          <w:kern w:val="0"/>
-          <w:lang w:val="en-US"/>
-        </w:rPr>
-        <w:t xml:space="preserve">, body: </w:t>
-      </w:r>
-      <w:proofErr w:type="spellStart"/>
-      <w:r>
-        <w:rPr>
-          <w:rFonts w:ascii="CourierNew-Bold" w:hAnsi="CourierNew-Bold" w:cs="CourierNew-Bold"/>
-          <w:b/>
-          <w:bCs/>
-          <w:kern w:val="0"/>
-          <w:lang w:val="en-US"/>
-        </w:rPr>
-        <w:t>C</w:t>
+        <w:t>(test: CExp, body: C</w:t>
       </w:r>
       <w:r>
         <w:rPr>
@@ -1844,18 +1498,7 @@
           <w:kern w:val="0"/>
           <w:lang w:val="en-US"/>
         </w:rPr>
-        <w:t>xp</w:t>
-      </w:r>
-      <w:proofErr w:type="spellEnd"/>
-      <w:r>
-        <w:rPr>
-          <w:rFonts w:ascii="CourierNew-Bold" w:hAnsi="CourierNew-Bold" w:cs="CourierNew-Bold"/>
-          <w:b/>
-          <w:bCs/>
-          <w:kern w:val="0"/>
-          <w:lang w:val="en-US"/>
-        </w:rPr>
-        <w:t>[])</w:t>
+        <w:t>xp[])</w:t>
       </w:r>
     </w:p>
     <w:p>
@@ -1864,7 +1507,7 @@
         <w:autoSpaceDE w:val="0"/>
         <w:autoSpaceDN w:val="0"/>
         <w:adjustRightInd w:val="0"/>
-        <w:spacing w:after="0" w:line="240" w:lineRule="auto"/>
+        <w:spacing w:after="0" w:line="360" w:lineRule="auto"/>
         <w:ind w:left="0"/>
         <w:rPr>
           <w:rFonts w:ascii="CourierNew-Bold" w:hAnsi="CourierNew-Bold" w:cs="CourierNew-Bold"/>
@@ -1904,73 +1547,7 @@
           <w:kern w:val="0"/>
           <w:lang w:val="en-US"/>
         </w:rPr>
-        <w:t xml:space="preserve"> ( &lt;</w:t>
-      </w:r>
-      <w:proofErr w:type="spellStart"/>
-      <w:r>
-        <w:rPr>
-          <w:rFonts w:ascii="CourierNew-Bold" w:hAnsi="CourierNew-Bold" w:cs="CourierNew-Bold"/>
-          <w:b/>
-          <w:bCs/>
-          <w:kern w:val="0"/>
-          <w:lang w:val="en-US"/>
-        </w:rPr>
-        <w:t>cexp</w:t>
-      </w:r>
-      <w:proofErr w:type="spellEnd"/>
-      <w:r>
-        <w:rPr>
-          <w:rFonts w:ascii="CourierNew-Bold" w:hAnsi="CourierNew-Bold" w:cs="CourierNew-Bold"/>
-          <w:b/>
-          <w:bCs/>
-          <w:kern w:val="0"/>
-          <w:lang w:val="en-US"/>
-        </w:rPr>
-        <w:t xml:space="preserve">&gt;+ ) / </w:t>
-      </w:r>
-      <w:proofErr w:type="spellStart"/>
-      <w:r>
-        <w:rPr>
-          <w:rFonts w:ascii="CourierNew-Bold" w:hAnsi="CourierNew-Bold" w:cs="CourierNew-Bold"/>
-          <w:b/>
-          <w:bCs/>
-          <w:kern w:val="0"/>
-          <w:lang w:val="en-US"/>
-        </w:rPr>
-        <w:t>ElseClause</w:t>
-      </w:r>
-      <w:proofErr w:type="spellEnd"/>
-      <w:r>
-        <w:rPr>
-          <w:rFonts w:ascii="CourierNew-Bold" w:hAnsi="CourierNew-Bold" w:cs="CourierNew-Bold"/>
-          <w:b/>
-          <w:bCs/>
-          <w:kern w:val="0"/>
-          <w:lang w:val="en-US"/>
-        </w:rPr>
-        <w:t xml:space="preserve">(body: </w:t>
-      </w:r>
-      <w:proofErr w:type="spellStart"/>
-      <w:r>
-        <w:rPr>
-          <w:rFonts w:ascii="CourierNew-Bold" w:hAnsi="CourierNew-Bold" w:cs="CourierNew-Bold"/>
-          <w:b/>
-          <w:bCs/>
-          <w:kern w:val="0"/>
-          <w:lang w:val="en-US"/>
-        </w:rPr>
-        <w:t>CExp</w:t>
-      </w:r>
-      <w:proofErr w:type="spellEnd"/>
-      <w:r>
-        <w:rPr>
-          <w:rFonts w:ascii="CourierNew-Bold" w:hAnsi="CourierNew-Bold" w:cs="CourierNew-Bold"/>
-          <w:b/>
-          <w:bCs/>
-          <w:kern w:val="0"/>
-          <w:lang w:val="en-US"/>
-        </w:rPr>
-        <w:t>[])</w:t>
+        <w:t xml:space="preserve"> ( &lt;cexp&gt;+ ) / ElseClause(body: CExp[])</w:t>
       </w:r>
     </w:p>
     <w:p>
@@ -1979,7 +1556,7 @@
         <w:autoSpaceDE w:val="0"/>
         <w:autoSpaceDN w:val="0"/>
         <w:adjustRightInd w:val="0"/>
-        <w:spacing w:after="0" w:line="240" w:lineRule="auto"/>
+        <w:spacing w:after="0" w:line="360" w:lineRule="auto"/>
         <w:ind w:left="0"/>
         <w:rPr>
           <w:rFonts w:ascii="CourierNew" w:hAnsi="CourierNew" w:cs="CourierNew"/>
@@ -2000,7 +1577,7 @@
         <w:autoSpaceDE w:val="0"/>
         <w:autoSpaceDN w:val="0"/>
         <w:adjustRightInd w:val="0"/>
-        <w:spacing w:after="0" w:line="240" w:lineRule="auto"/>
+        <w:spacing w:after="0" w:line="360" w:lineRule="auto"/>
         <w:ind w:left="0"/>
         <w:rPr>
           <w:rFonts w:ascii="CourierNew" w:hAnsi="CourierNew" w:cs="CourierNew"/>
@@ -2012,23 +1589,8 @@
           <w:rFonts w:ascii="CourierNew" w:hAnsi="CourierNew" w:cs="CourierNew"/>
           <w:kern w:val="0"/>
         </w:rPr>
-        <w:t xml:space="preserve">| cons | car | </w:t>
-      </w:r>
-      <w:proofErr w:type="spellStart"/>
-      <w:r>
-        <w:rPr>
-          <w:rFonts w:ascii="CourierNew" w:hAnsi="CourierNew" w:cs="CourierNew"/>
-          <w:kern w:val="0"/>
-        </w:rPr>
-        <w:t>cdr</w:t>
-      </w:r>
-      <w:proofErr w:type="spellEnd"/>
-      <w:r>
-        <w:rPr>
-          <w:rFonts w:ascii="CourierNew" w:hAnsi="CourierNew" w:cs="CourierNew"/>
-          <w:kern w:val="0"/>
-        </w:rPr>
-        <w:t xml:space="preserve"> | list | pair? | list? | number?</w:t>
+        <w:lastRenderedPageBreak/>
+        <w:t>| cons | car | cdr | list | pair? | list? | number?</w:t>
       </w:r>
     </w:p>
     <w:p>
@@ -2037,7 +1599,7 @@
         <w:autoSpaceDE w:val="0"/>
         <w:autoSpaceDN w:val="0"/>
         <w:adjustRightInd w:val="0"/>
-        <w:spacing w:after="0" w:line="240" w:lineRule="auto"/>
+        <w:spacing w:after="0" w:line="360" w:lineRule="auto"/>
         <w:ind w:left="0"/>
         <w:rPr>
           <w:rFonts w:ascii="CourierNew" w:hAnsi="CourierNew" w:cs="CourierNew"/>
@@ -2058,7 +1620,7 @@
         <w:autoSpaceDE w:val="0"/>
         <w:autoSpaceDN w:val="0"/>
         <w:adjustRightInd w:val="0"/>
-        <w:spacing w:after="0" w:line="240" w:lineRule="auto"/>
+        <w:spacing w:after="0" w:line="360" w:lineRule="auto"/>
         <w:ind w:left="0"/>
         <w:rPr>
           <w:rFonts w:ascii="CourierNew" w:hAnsi="CourierNew" w:cs="CourierNew"/>
@@ -2079,7 +1641,7 @@
         <w:autoSpaceDE w:val="0"/>
         <w:autoSpaceDN w:val="0"/>
         <w:adjustRightInd w:val="0"/>
-        <w:spacing w:after="0" w:line="240" w:lineRule="auto"/>
+        <w:spacing w:after="0" w:line="360" w:lineRule="auto"/>
         <w:ind w:left="0"/>
         <w:rPr>
           <w:rFonts w:ascii="CourierNew" w:hAnsi="CourierNew" w:cs="CourierNew"/>
@@ -2100,7 +1662,7 @@
         <w:autoSpaceDE w:val="0"/>
         <w:autoSpaceDN w:val="0"/>
         <w:adjustRightInd w:val="0"/>
-        <w:spacing w:after="0" w:line="240" w:lineRule="auto"/>
+        <w:spacing w:after="0" w:line="360" w:lineRule="auto"/>
         <w:ind w:left="0"/>
         <w:rPr>
           <w:rFonts w:ascii="CourierNew" w:hAnsi="CourierNew" w:cs="CourierNew"/>
@@ -2121,7 +1683,7 @@
         <w:autoSpaceDE w:val="0"/>
         <w:autoSpaceDN w:val="0"/>
         <w:adjustRightInd w:val="0"/>
-        <w:spacing w:after="0" w:line="240" w:lineRule="auto"/>
+        <w:spacing w:after="0" w:line="360" w:lineRule="auto"/>
         <w:ind w:left="0"/>
         <w:rPr>
           <w:rFonts w:ascii="CourierNew" w:hAnsi="CourierNew" w:cs="CourierNew"/>
@@ -2142,7 +1704,7 @@
         <w:autoSpaceDE w:val="0"/>
         <w:autoSpaceDN w:val="0"/>
         <w:adjustRightInd w:val="0"/>
-        <w:spacing w:after="0" w:line="240" w:lineRule="auto"/>
+        <w:spacing w:after="0" w:line="360" w:lineRule="auto"/>
         <w:ind w:left="0"/>
         <w:rPr>
           <w:rFonts w:ascii="CourierNew" w:hAnsi="CourierNew" w:cs="CourierNew"/>

</xml_diff>